<commit_message>
started making test cases for the LinkedIn website, there will be the complete test cases.
</commit_message>
<xml_diff>
--- a/blur_api_testing/API test cases 1.docx
+++ b/blur_api_testing/API test cases 1.docx
@@ -352,16 +352,7 @@
                 <w:sz w:val="20"/>
                 <w:szCs w:val="20"/>
               </w:rPr>
-              <w:t>T</w:t>
-            </w:r>
-            <w:r>
-              <w:rPr>
-                <w:rFonts w:ascii="Century Gothic" w:eastAsia="Times New Roman" w:hAnsi="Century Gothic" w:cs="Arial"/>
-                <w:color w:val="000000"/>
-                <w:sz w:val="20"/>
-                <w:szCs w:val="20"/>
-              </w:rPr>
-              <w:t>est</w:t>
+              <w:t>Test</w:t>
             </w:r>
             <w:r>
               <w:rPr>
@@ -1161,7 +1152,7 @@
                 <w:sz w:val="18"/>
                 <w:szCs w:val="20"/>
               </w:rPr>
-              <w:t>Test Date</w:t>
+              <w:t xml:space="preserve">Data </w:t>
             </w:r>
           </w:p>
         </w:tc>
@@ -1429,15 +1420,6 @@
                 <w:szCs w:val="20"/>
               </w:rPr>
             </w:pPr>
-            <w:r>
-              <w:rPr>
-                <w:rFonts w:ascii="Century Gothic" w:eastAsia="Times New Roman" w:hAnsi="Century Gothic" w:cs="Arial"/>
-                <w:color w:val="000000"/>
-                <w:sz w:val="20"/>
-                <w:szCs w:val="20"/>
-              </w:rPr>
-              <w:t>19/07/2024</w:t>
-            </w:r>
           </w:p>
         </w:tc>
         <w:tc>
@@ -4066,14 +4048,14 @@
       </w:tblPr>
       <w:tblGrid>
         <w:gridCol w:w="823"/>
-        <w:gridCol w:w="2928"/>
-        <w:gridCol w:w="1561"/>
-        <w:gridCol w:w="1465"/>
-        <w:gridCol w:w="1373"/>
-        <w:gridCol w:w="1739"/>
-        <w:gridCol w:w="1100"/>
-        <w:gridCol w:w="1280"/>
-        <w:gridCol w:w="1007"/>
+        <w:gridCol w:w="3005"/>
+        <w:gridCol w:w="3685"/>
+        <w:gridCol w:w="1559"/>
+        <w:gridCol w:w="2127"/>
+        <w:gridCol w:w="567"/>
+        <w:gridCol w:w="283"/>
+        <w:gridCol w:w="992"/>
+        <w:gridCol w:w="235"/>
         <w:gridCol w:w="1828"/>
       </w:tblGrid>
       <w:tr>
@@ -4082,7 +4064,7 @@
         </w:trPr>
         <w:tc>
           <w:tcPr>
-            <w:tcW w:w="5312" w:type="dxa"/>
+            <w:tcW w:w="7513" w:type="dxa"/>
             <w:gridSpan w:val="3"/>
             <w:tcBorders>
               <w:top w:val="nil"/>
@@ -4122,7 +4104,7 @@
         </w:tc>
         <w:tc>
           <w:tcPr>
-            <w:tcW w:w="1464" w:type="dxa"/>
+            <w:tcW w:w="1559" w:type="dxa"/>
             <w:tcBorders>
               <w:top w:val="nil"/>
               <w:left w:val="nil"/>
@@ -4161,8 +4143,7 @@
         </w:tc>
         <w:tc>
           <w:tcPr>
-            <w:tcW w:w="3112" w:type="dxa"/>
-            <w:gridSpan w:val="2"/>
+            <w:tcW w:w="2127" w:type="dxa"/>
             <w:tcBorders>
               <w:top w:val="nil"/>
               <w:left w:val="nil"/>
@@ -4201,8 +4182,8 @@
         </w:tc>
         <w:tc>
           <w:tcPr>
-            <w:tcW w:w="3387" w:type="dxa"/>
-            <w:gridSpan w:val="3"/>
+            <w:tcW w:w="2077" w:type="dxa"/>
+            <w:gridSpan w:val="4"/>
             <w:tcBorders>
               <w:top w:val="nil"/>
               <w:left w:val="nil"/>
@@ -4240,7 +4221,7 @@
         </w:tc>
         <w:tc>
           <w:tcPr>
-            <w:tcW w:w="1826" w:type="dxa"/>
+            <w:tcW w:w="1828" w:type="dxa"/>
             <w:tcBorders>
               <w:top w:val="nil"/>
               <w:left w:val="nil"/>
@@ -4284,7 +4265,7 @@
         </w:trPr>
         <w:tc>
           <w:tcPr>
-            <w:tcW w:w="5312" w:type="dxa"/>
+            <w:tcW w:w="7513" w:type="dxa"/>
             <w:gridSpan w:val="3"/>
             <w:tcBorders>
               <w:top w:val="single" w:sz="4" w:space="0" w:color="BFBFBF"/>
@@ -4435,7 +4416,7 @@
         </w:tc>
         <w:tc>
           <w:tcPr>
-            <w:tcW w:w="1464" w:type="dxa"/>
+            <w:tcW w:w="1559" w:type="dxa"/>
             <w:tcBorders>
               <w:top w:val="single" w:sz="4" w:space="0" w:color="BFBFBF"/>
               <w:left w:val="nil"/>
@@ -4468,8 +4449,7 @@
         </w:tc>
         <w:tc>
           <w:tcPr>
-            <w:tcW w:w="3112" w:type="dxa"/>
-            <w:gridSpan w:val="2"/>
+            <w:tcW w:w="2127" w:type="dxa"/>
             <w:tcBorders>
               <w:top w:val="nil"/>
               <w:left w:val="single" w:sz="4" w:space="0" w:color="BFBFBF"/>
@@ -4496,8 +4476,42 @@
                 <w:sz w:val="20"/>
                 <w:szCs w:val="20"/>
               </w:rPr>
-              <w:t>TEST00</w:t>
-            </w:r>
+              <w:t>TEST0</w:t>
+            </w:r>
+            <w:r>
+              <w:rPr>
+                <w:rFonts w:ascii="Century Gothic" w:eastAsia="Times New Roman" w:hAnsi="Century Gothic" w:cs="Arial"/>
+                <w:color w:val="000000"/>
+                <w:sz w:val="20"/>
+                <w:szCs w:val="20"/>
+              </w:rPr>
+              <w:t>03</w:t>
+            </w:r>
+          </w:p>
+        </w:tc>
+        <w:tc>
+          <w:tcPr>
+            <w:tcW w:w="2077" w:type="dxa"/>
+            <w:gridSpan w:val="4"/>
+            <w:tcBorders>
+              <w:top w:val="single" w:sz="4" w:space="0" w:color="BFBFBF"/>
+              <w:left w:val="nil"/>
+              <w:bottom w:val="single" w:sz="8" w:space="0" w:color="BFBFBF"/>
+              <w:right w:val="single" w:sz="4" w:space="0" w:color="BFBFBF"/>
+            </w:tcBorders>
+            <w:shd w:val="clear" w:color="000000" w:fill="EAEEF3"/>
+            <w:vAlign w:val="center"/>
+            <w:hideMark/>
+          </w:tcPr>
+          <w:p>
+            <w:pPr>
+              <w:rPr>
+                <w:rFonts w:ascii="Century Gothic" w:eastAsia="Times New Roman" w:hAnsi="Century Gothic" w:cs="Arial"/>
+                <w:color w:val="000000"/>
+                <w:sz w:val="20"/>
+                <w:szCs w:val="20"/>
+              </w:rPr>
+            </w:pPr>
             <w:r>
               <w:rPr>
                 <w:rFonts w:ascii="Century Gothic" w:eastAsia="Times New Roman" w:hAnsi="Century Gothic" w:cs="Arial"/>
@@ -4511,50 +4525,7 @@
         </w:tc>
         <w:tc>
           <w:tcPr>
-            <w:tcW w:w="3387" w:type="dxa"/>
-            <w:gridSpan w:val="3"/>
-            <w:tcBorders>
-              <w:top w:val="single" w:sz="4" w:space="0" w:color="BFBFBF"/>
-              <w:left w:val="nil"/>
-              <w:bottom w:val="single" w:sz="8" w:space="0" w:color="BFBFBF"/>
-              <w:right w:val="single" w:sz="4" w:space="0" w:color="BFBFBF"/>
-            </w:tcBorders>
-            <w:shd w:val="clear" w:color="000000" w:fill="EAEEF3"/>
-            <w:vAlign w:val="center"/>
-            <w:hideMark/>
-          </w:tcPr>
-          <w:p>
-            <w:pPr>
-              <w:rPr>
-                <w:rFonts w:ascii="Century Gothic" w:eastAsia="Times New Roman" w:hAnsi="Century Gothic" w:cs="Arial"/>
-                <w:color w:val="000000"/>
-                <w:sz w:val="20"/>
-                <w:szCs w:val="20"/>
-              </w:rPr>
-            </w:pPr>
-            <w:r>
-              <w:rPr>
-                <w:rFonts w:ascii="Century Gothic" w:eastAsia="Times New Roman" w:hAnsi="Century Gothic" w:cs="Arial"/>
-                <w:color w:val="000000"/>
-                <w:sz w:val="20"/>
-                <w:szCs w:val="20"/>
-              </w:rPr>
-              <w:t>3</w:t>
-            </w:r>
-            <w:r>
-              <w:rPr>
-                <w:rFonts w:ascii="Century Gothic" w:eastAsia="Times New Roman" w:hAnsi="Century Gothic" w:cs="Arial"/>
-                <w:color w:val="000000"/>
-                <w:sz w:val="20"/>
-                <w:szCs w:val="20"/>
-              </w:rPr>
-              <w:t> </w:t>
-            </w:r>
-          </w:p>
-        </w:tc>
-        <w:tc>
-          <w:tcPr>
-            <w:tcW w:w="1826" w:type="dxa"/>
+            <w:tcW w:w="1828" w:type="dxa"/>
             <w:tcBorders>
               <w:top w:val="single" w:sz="4" w:space="0" w:color="BFBFBF"/>
               <w:left w:val="nil"/>
@@ -4602,7 +4573,7 @@
         </w:trPr>
         <w:tc>
           <w:tcPr>
-            <w:tcW w:w="6777" w:type="dxa"/>
+            <w:tcW w:w="9072" w:type="dxa"/>
             <w:gridSpan w:val="4"/>
             <w:tcBorders>
               <w:top w:val="single" w:sz="8" w:space="0" w:color="BFBFBF"/>
@@ -4642,8 +4613,7 @@
         </w:tc>
         <w:tc>
           <w:tcPr>
-            <w:tcW w:w="3112" w:type="dxa"/>
-            <w:gridSpan w:val="2"/>
+            <w:tcW w:w="2127" w:type="dxa"/>
             <w:tcBorders>
               <w:top w:val="nil"/>
               <w:left w:val="nil"/>
@@ -4682,8 +4652,8 @@
         </w:tc>
         <w:tc>
           <w:tcPr>
-            <w:tcW w:w="3387" w:type="dxa"/>
-            <w:gridSpan w:val="3"/>
+            <w:tcW w:w="2077" w:type="dxa"/>
+            <w:gridSpan w:val="4"/>
             <w:tcBorders>
               <w:top w:val="single" w:sz="8" w:space="0" w:color="BFBFBF"/>
               <w:left w:val="nil"/>
@@ -4721,7 +4691,7 @@
         </w:tc>
         <w:tc>
           <w:tcPr>
-            <w:tcW w:w="1826" w:type="dxa"/>
+            <w:tcW w:w="1828" w:type="dxa"/>
             <w:tcBorders>
               <w:top w:val="nil"/>
               <w:left w:val="nil"/>
@@ -4765,7 +4735,7 @@
         </w:trPr>
         <w:tc>
           <w:tcPr>
-            <w:tcW w:w="6777" w:type="dxa"/>
+            <w:tcW w:w="9072" w:type="dxa"/>
             <w:gridSpan w:val="4"/>
             <w:tcBorders>
               <w:top w:val="single" w:sz="4" w:space="0" w:color="BFBFBF"/>
@@ -4793,23 +4763,13 @@
                 <w:sz w:val="20"/>
                 <w:szCs w:val="20"/>
               </w:rPr>
-              <w:t xml:space="preserve">Test if </w:t>
-            </w:r>
-            <w:r>
-              <w:rPr>
-                <w:rFonts w:ascii="Century Gothic" w:eastAsia="Times New Roman" w:hAnsi="Century Gothic" w:cs="Arial"/>
-                <w:color w:val="000000"/>
-                <w:sz w:val="20"/>
-                <w:szCs w:val="20"/>
-              </w:rPr>
-              <w:t xml:space="preserve">when not using the authorization key, the user can't retrieve his bids. </w:t>
-            </w:r>
-          </w:p>
-        </w:tc>
-        <w:tc>
-          <w:tcPr>
-            <w:tcW w:w="3112" w:type="dxa"/>
-            <w:gridSpan w:val="2"/>
+              <w:t xml:space="preserve">Test if when not using the authorization key, the user can't retrieve his bids. </w:t>
+            </w:r>
+          </w:p>
+        </w:tc>
+        <w:tc>
+          <w:tcPr>
+            <w:tcW w:w="2127" w:type="dxa"/>
             <w:tcBorders>
               <w:top w:val="nil"/>
               <w:left w:val="nil"/>
@@ -4851,8 +4811,8 @@
         </w:tc>
         <w:tc>
           <w:tcPr>
-            <w:tcW w:w="3387" w:type="dxa"/>
-            <w:gridSpan w:val="3"/>
+            <w:tcW w:w="2077" w:type="dxa"/>
+            <w:gridSpan w:val="4"/>
             <w:tcBorders>
               <w:top w:val="single" w:sz="4" w:space="0" w:color="BFBFBF"/>
               <w:left w:val="nil"/>
@@ -4885,7 +4845,7 @@
         </w:tc>
         <w:tc>
           <w:tcPr>
-            <w:tcW w:w="1826" w:type="dxa"/>
+            <w:tcW w:w="1828" w:type="dxa"/>
             <w:tcBorders>
               <w:top w:val="single" w:sz="4" w:space="0" w:color="BFBFBF"/>
               <w:left w:val="nil"/>
@@ -5033,7 +4993,7 @@
         </w:tc>
         <w:tc>
           <w:tcPr>
-            <w:tcW w:w="2928" w:type="dxa"/>
+            <w:tcW w:w="3005" w:type="dxa"/>
             <w:tcBorders>
               <w:top w:val="nil"/>
               <w:left w:val="nil"/>
@@ -5070,7 +5030,7 @@
         </w:tc>
         <w:tc>
           <w:tcPr>
-            <w:tcW w:w="1560" w:type="dxa"/>
+            <w:tcW w:w="3685" w:type="dxa"/>
             <w:tcBorders>
               <w:top w:val="single" w:sz="4" w:space="0" w:color="BFBFBF"/>
               <w:left w:val="nil"/>
@@ -5102,14 +5062,14 @@
                 <w:sz w:val="18"/>
                 <w:szCs w:val="20"/>
               </w:rPr>
-              <w:t>Test Date</w:t>
-            </w:r>
-          </w:p>
-        </w:tc>
-        <w:tc>
-          <w:tcPr>
-            <w:tcW w:w="2838" w:type="dxa"/>
-            <w:gridSpan w:val="2"/>
+              <w:t xml:space="preserve">Data </w:t>
+            </w:r>
+          </w:p>
+        </w:tc>
+        <w:tc>
+          <w:tcPr>
+            <w:tcW w:w="4253" w:type="dxa"/>
+            <w:gridSpan w:val="3"/>
             <w:tcBorders>
               <w:top w:val="single" w:sz="4" w:space="0" w:color="BFBFBF"/>
               <w:left w:val="nil"/>
@@ -5146,8 +5106,7 @@
         </w:tc>
         <w:tc>
           <w:tcPr>
-            <w:tcW w:w="2839" w:type="dxa"/>
-            <w:gridSpan w:val="2"/>
+            <w:tcW w:w="283" w:type="dxa"/>
             <w:tcBorders>
               <w:top w:val="single" w:sz="4" w:space="0" w:color="BFBFBF"/>
               <w:left w:val="nil"/>
@@ -5156,7 +5115,6 @@
             </w:tcBorders>
             <w:shd w:val="clear" w:color="000000" w:fill="595959"/>
             <w:vAlign w:val="center"/>
-            <w:hideMark/>
           </w:tcPr>
           <w:p>
             <w:pPr>
@@ -5169,7 +5127,24 @@
                 <w:szCs w:val="20"/>
               </w:rPr>
             </w:pPr>
-            <w:r>
+          </w:p>
+        </w:tc>
+        <w:tc>
+          <w:tcPr>
+            <w:tcW w:w="992" w:type="dxa"/>
+            <w:tcBorders>
+              <w:top w:val="single" w:sz="4" w:space="0" w:color="BFBFBF"/>
+              <w:left w:val="nil"/>
+              <w:bottom w:val="single" w:sz="4" w:space="0" w:color="BFBFBF"/>
+              <w:right w:val="single" w:sz="4" w:space="0" w:color="BFBFBF"/>
+            </w:tcBorders>
+            <w:shd w:val="clear" w:color="000000" w:fill="44546A"/>
+            <w:noWrap/>
+            <w:vAlign w:val="center"/>
+            <w:hideMark/>
+          </w:tcPr>
+          <w:p>
+            <w:pPr>
               <w:rPr>
                 <w:rFonts w:ascii="Century Gothic" w:eastAsia="Times New Roman" w:hAnsi="Century Gothic" w:cs="Arial"/>
                 <w:b/>
@@ -5178,26 +5153,8 @@
                 <w:sz w:val="18"/>
                 <w:szCs w:val="20"/>
               </w:rPr>
-              <w:t>ACTUAL RESULTS</w:t>
-            </w:r>
-          </w:p>
-        </w:tc>
-        <w:tc>
-          <w:tcPr>
-            <w:tcW w:w="1280" w:type="dxa"/>
-            <w:tcBorders>
-              <w:top w:val="single" w:sz="4" w:space="0" w:color="BFBFBF"/>
-              <w:left w:val="nil"/>
-              <w:bottom w:val="single" w:sz="4" w:space="0" w:color="BFBFBF"/>
-              <w:right w:val="single" w:sz="4" w:space="0" w:color="BFBFBF"/>
-            </w:tcBorders>
-            <w:shd w:val="clear" w:color="000000" w:fill="44546A"/>
-            <w:noWrap/>
-            <w:vAlign w:val="center"/>
-            <w:hideMark/>
-          </w:tcPr>
-          <w:p>
-            <w:pPr>
+            </w:pPr>
+            <w:r>
               <w:rPr>
                 <w:rFonts w:ascii="Century Gothic" w:eastAsia="Times New Roman" w:hAnsi="Century Gothic" w:cs="Arial"/>
                 <w:b/>
@@ -5206,23 +5163,13 @@
                 <w:sz w:val="18"/>
                 <w:szCs w:val="20"/>
               </w:rPr>
-            </w:pPr>
-            <w:r>
-              <w:rPr>
-                <w:rFonts w:ascii="Century Gothic" w:eastAsia="Times New Roman" w:hAnsi="Century Gothic" w:cs="Arial"/>
-                <w:b/>
-                <w:bCs/>
-                <w:color w:val="FFFFFF"/>
-                <w:sz w:val="18"/>
-                <w:szCs w:val="20"/>
-              </w:rPr>
               <w:t>PASS / FAIL</w:t>
             </w:r>
           </w:p>
         </w:tc>
         <w:tc>
           <w:tcPr>
-            <w:tcW w:w="2833" w:type="dxa"/>
+            <w:tcW w:w="2063" w:type="dxa"/>
             <w:gridSpan w:val="2"/>
             <w:tcBorders>
               <w:top w:val="single" w:sz="4" w:space="0" w:color="BFBFBF"/>
@@ -5307,7 +5254,7 @@
         </w:tc>
         <w:tc>
           <w:tcPr>
-            <w:tcW w:w="2928" w:type="dxa"/>
+            <w:tcW w:w="3005" w:type="dxa"/>
             <w:tcBorders>
               <w:top w:val="nil"/>
               <w:left w:val="nil"/>
@@ -5334,13 +5281,23 @@
                 <w:sz w:val="22"/>
                 <w:szCs w:val="22"/>
               </w:rPr>
-              <w:t>Send a GET request to retrieve user bids using the provided API endpoint without an authentication key.</w:t>
-            </w:r>
-          </w:p>
-        </w:tc>
-        <w:tc>
-          <w:tcPr>
-            <w:tcW w:w="1560" w:type="dxa"/>
+              <w:t>Arrange the required data.</w:t>
+            </w:r>
+          </w:p>
+          <w:p>
+            <w:pPr>
+              <w:rPr>
+                <w:rFonts w:ascii="Century Gothic" w:eastAsia="Times New Roman" w:hAnsi="Century Gothic" w:cs="Arial"/>
+                <w:color w:val="000000"/>
+                <w:sz w:val="22"/>
+                <w:szCs w:val="22"/>
+              </w:rPr>
+            </w:pPr>
+          </w:p>
+        </w:tc>
+        <w:tc>
+          <w:tcPr>
+            <w:tcW w:w="3685" w:type="dxa"/>
             <w:tcBorders>
               <w:top w:val="nil"/>
               <w:left w:val="nil"/>
@@ -5353,6 +5310,82 @@
           </w:tcPr>
           <w:p>
             <w:pPr>
+              <w:rPr>
+                <w:rFonts w:ascii="Century Gothic" w:eastAsia="Times New Roman" w:hAnsi="Century Gothic" w:cs="Arial"/>
+                <w:color w:val="000000"/>
+                <w:sz w:val="20"/>
+                <w:szCs w:val="20"/>
+              </w:rPr>
+            </w:pPr>
+            <w:r>
+              <w:rPr>
+                <w:rFonts w:ascii="Century Gothic" w:eastAsia="Times New Roman" w:hAnsi="Century Gothic" w:cs="Arial"/>
+                <w:color w:val="000000"/>
+                <w:sz w:val="20"/>
+                <w:szCs w:val="20"/>
+              </w:rPr>
+              <w:t>{</w:t>
+            </w:r>
+          </w:p>
+          <w:p>
+            <w:pPr>
+              <w:rPr>
+                <w:rFonts w:ascii="Century Gothic" w:eastAsia="Times New Roman" w:hAnsi="Century Gothic" w:cs="Arial"/>
+                <w:color w:val="000000"/>
+                <w:sz w:val="20"/>
+                <w:szCs w:val="20"/>
+              </w:rPr>
+            </w:pPr>
+            <w:r>
+              <w:rPr>
+                <w:rFonts w:ascii="Century Gothic" w:eastAsia="Times New Roman" w:hAnsi="Century Gothic" w:cs="Arial"/>
+                <w:color w:val="000000"/>
+                <w:sz w:val="20"/>
+                <w:szCs w:val="20"/>
+              </w:rPr>
+              <w:t>"companyIds": [5383240, 2382910],</w:t>
+            </w:r>
+          </w:p>
+          <w:p>
+            <w:pPr>
+              <w:rPr>
+                <w:rFonts w:ascii="Century Gothic" w:eastAsia="Times New Roman" w:hAnsi="Century Gothic" w:cs="Arial"/>
+                <w:color w:val="000000"/>
+                <w:sz w:val="20"/>
+                <w:szCs w:val="20"/>
+              </w:rPr>
+            </w:pPr>
+            <w:r>
+              <w:rPr>
+                <w:rFonts w:ascii="Century Gothic" w:eastAsia="Times New Roman" w:hAnsi="Century Gothic" w:cs="Arial"/>
+                <w:color w:val="000000"/>
+                <w:sz w:val="20"/>
+                <w:szCs w:val="20"/>
+              </w:rPr>
+              <w:t>"page": 1</w:t>
+            </w:r>
+          </w:p>
+          <w:p>
+            <w:pPr>
+              <w:rPr>
+                <w:rFonts w:ascii="Century Gothic" w:eastAsia="Times New Roman" w:hAnsi="Century Gothic" w:cs="Arial"/>
+                <w:color w:val="000000"/>
+                <w:sz w:val="20"/>
+                <w:szCs w:val="20"/>
+              </w:rPr>
+            </w:pPr>
+            <w:r>
+              <w:rPr>
+                <w:rFonts w:ascii="Century Gothic" w:eastAsia="Times New Roman" w:hAnsi="Century Gothic" w:cs="Arial"/>
+                <w:color w:val="000000"/>
+                <w:sz w:val="20"/>
+                <w:szCs w:val="20"/>
+              </w:rPr>
+              <w:t>}</w:t>
+            </w:r>
+          </w:p>
+          <w:p>
+            <w:pPr>
               <w:jc w:val="center"/>
               <w:rPr>
                 <w:rFonts w:ascii="Century Gothic" w:eastAsia="Times New Roman" w:hAnsi="Century Gothic" w:cs="Arial"/>
@@ -5361,21 +5394,12 @@
                 <w:szCs w:val="20"/>
               </w:rPr>
             </w:pPr>
-            <w:r>
-              <w:rPr>
-                <w:rFonts w:ascii="Century Gothic" w:eastAsia="Times New Roman" w:hAnsi="Century Gothic" w:cs="Arial"/>
-                <w:color w:val="000000"/>
-                <w:sz w:val="20"/>
-                <w:szCs w:val="20"/>
-              </w:rPr>
-              <w:t>19/07/2024</w:t>
-            </w:r>
-          </w:p>
-        </w:tc>
-        <w:tc>
-          <w:tcPr>
-            <w:tcW w:w="2838" w:type="dxa"/>
-            <w:gridSpan w:val="2"/>
+          </w:p>
+        </w:tc>
+        <w:tc>
+          <w:tcPr>
+            <w:tcW w:w="4253" w:type="dxa"/>
+            <w:gridSpan w:val="3"/>
             <w:tcBorders>
               <w:top w:val="nil"/>
               <w:left w:val="nil"/>
@@ -5411,23 +5435,13 @@
                 <w:sz w:val="20"/>
                 <w:szCs w:val="20"/>
               </w:rPr>
-              <w:t>A response is received</w:t>
-            </w:r>
-            <w:r>
-              <w:rPr>
-                <w:rFonts w:ascii="Century Gothic" w:eastAsia="Times New Roman" w:hAnsi="Century Gothic" w:cs="Arial"/>
-                <w:color w:val="000000"/>
-                <w:sz w:val="20"/>
-                <w:szCs w:val="20"/>
-              </w:rPr>
-              <w:t>.</w:t>
-            </w:r>
-          </w:p>
-        </w:tc>
-        <w:tc>
-          <w:tcPr>
-            <w:tcW w:w="2839" w:type="dxa"/>
-            <w:gridSpan w:val="2"/>
+              <w:t>-</w:t>
+            </w:r>
+          </w:p>
+        </w:tc>
+        <w:tc>
+          <w:tcPr>
+            <w:tcW w:w="283" w:type="dxa"/>
             <w:tcBorders>
               <w:top w:val="nil"/>
               <w:left w:val="nil"/>
@@ -5436,6 +5450,29 @@
             </w:tcBorders>
             <w:shd w:val="clear" w:color="000000" w:fill="F2F2F2"/>
             <w:vAlign w:val="center"/>
+          </w:tcPr>
+          <w:p>
+            <w:pPr>
+              <w:rPr>
+                <w:rFonts w:ascii="Century Gothic" w:eastAsia="Times New Roman" w:hAnsi="Century Gothic" w:cs="Arial"/>
+                <w:color w:val="000000"/>
+                <w:sz w:val="20"/>
+                <w:szCs w:val="20"/>
+              </w:rPr>
+            </w:pPr>
+          </w:p>
+        </w:tc>
+        <w:tc>
+          <w:tcPr>
+            <w:tcW w:w="992" w:type="dxa"/>
+            <w:tcBorders>
+              <w:top w:val="nil"/>
+              <w:left w:val="nil"/>
+              <w:bottom w:val="single" w:sz="4" w:space="0" w:color="BFBFBF"/>
+              <w:right w:val="single" w:sz="4" w:space="0" w:color="BFBFBF"/>
+            </w:tcBorders>
+            <w:shd w:val="clear" w:color="000000" w:fill="EAEEF3"/>
+            <w:vAlign w:val="center"/>
             <w:hideMark/>
           </w:tcPr>
           <w:p>
@@ -5463,55 +5500,13 @@
                 <w:sz w:val="20"/>
                 <w:szCs w:val="20"/>
               </w:rPr>
-              <w:t>The response received</w:t>
-            </w:r>
-          </w:p>
-        </w:tc>
-        <w:tc>
-          <w:tcPr>
-            <w:tcW w:w="1280" w:type="dxa"/>
-            <w:tcBorders>
-              <w:top w:val="nil"/>
-              <w:left w:val="nil"/>
-              <w:bottom w:val="single" w:sz="4" w:space="0" w:color="BFBFBF"/>
-              <w:right w:val="single" w:sz="4" w:space="0" w:color="BFBFBF"/>
-            </w:tcBorders>
-            <w:shd w:val="clear" w:color="000000" w:fill="EAEEF3"/>
-            <w:vAlign w:val="center"/>
-            <w:hideMark/>
-          </w:tcPr>
-          <w:p>
-            <w:pPr>
-              <w:rPr>
-                <w:rFonts w:ascii="Century Gothic" w:eastAsia="Times New Roman" w:hAnsi="Century Gothic" w:cs="Arial"/>
-                <w:color w:val="000000"/>
-                <w:sz w:val="20"/>
-                <w:szCs w:val="20"/>
-              </w:rPr>
-            </w:pPr>
-            <w:r>
-              <w:rPr>
-                <w:rFonts w:ascii="Century Gothic" w:eastAsia="Times New Roman" w:hAnsi="Century Gothic" w:cs="Arial"/>
-                <w:color w:val="000000"/>
-                <w:sz w:val="20"/>
-                <w:szCs w:val="20"/>
-              </w:rPr>
-              <w:t> </w:t>
-            </w:r>
-            <w:r>
-              <w:rPr>
-                <w:rFonts w:ascii="Century Gothic" w:eastAsia="Times New Roman" w:hAnsi="Century Gothic" w:cs="Arial"/>
-                <w:color w:val="000000"/>
-                <w:sz w:val="20"/>
-                <w:szCs w:val="20"/>
-              </w:rPr>
               <w:t>Pass</w:t>
             </w:r>
           </w:p>
         </w:tc>
         <w:tc>
           <w:tcPr>
-            <w:tcW w:w="2833" w:type="dxa"/>
+            <w:tcW w:w="2063" w:type="dxa"/>
             <w:gridSpan w:val="2"/>
             <w:tcBorders>
               <w:top w:val="nil"/>
@@ -5559,7 +5554,6 @@
             </w:tcBorders>
             <w:shd w:val="clear" w:color="000000" w:fill="D9D9D9"/>
             <w:vAlign w:val="center"/>
-            <w:hideMark/>
           </w:tcPr>
           <w:p>
             <w:pPr>
@@ -5577,55 +5571,347 @@
                 <w:sz w:val="22"/>
                 <w:szCs w:val="22"/>
               </w:rPr>
-              <w:t> </w:t>
-            </w:r>
-            <w:r>
+              <w:t>2</w:t>
+            </w:r>
+          </w:p>
+        </w:tc>
+        <w:tc>
+          <w:tcPr>
+            <w:tcW w:w="3005" w:type="dxa"/>
+            <w:tcBorders>
+              <w:top w:val="nil"/>
+              <w:left w:val="nil"/>
+              <w:bottom w:val="single" w:sz="4" w:space="0" w:color="BFBFBF"/>
+              <w:right w:val="single" w:sz="4" w:space="0" w:color="BFBFBF"/>
+            </w:tcBorders>
+            <w:shd w:val="clear" w:color="000000" w:fill="E6E6E6"/>
+            <w:vAlign w:val="center"/>
+          </w:tcPr>
+          <w:p>
+            <w:pPr>
               <w:rPr>
                 <w:rFonts w:ascii="Century Gothic" w:eastAsia="Times New Roman" w:hAnsi="Century Gothic" w:cs="Arial"/>
                 <w:color w:val="000000"/>
                 <w:sz w:val="22"/>
                 <w:szCs w:val="22"/>
               </w:rPr>
-              <w:t>2</w:t>
-            </w:r>
-          </w:p>
-        </w:tc>
-        <w:tc>
-          <w:tcPr>
-            <w:tcW w:w="2928" w:type="dxa"/>
-            <w:tcBorders>
-              <w:top w:val="nil"/>
-              <w:left w:val="nil"/>
-              <w:bottom w:val="single" w:sz="4" w:space="0" w:color="BFBFBF"/>
-              <w:right w:val="single" w:sz="4" w:space="0" w:color="BFBFBF"/>
-            </w:tcBorders>
-            <w:shd w:val="clear" w:color="000000" w:fill="E6E6E6"/>
-            <w:vAlign w:val="center"/>
-            <w:hideMark/>
-          </w:tcPr>
-          <w:p>
-            <w:pPr>
+            </w:pPr>
+            <w:r>
               <w:rPr>
                 <w:rFonts w:ascii="Century Gothic" w:eastAsia="Times New Roman" w:hAnsi="Century Gothic" w:cs="Arial"/>
                 <w:color w:val="000000"/>
                 <w:sz w:val="22"/>
                 <w:szCs w:val="22"/>
               </w:rPr>
-            </w:pPr>
-            <w:r>
+              <w:t>Send a POST request including the data to the URL, with the API key, host, and content type.</w:t>
+            </w:r>
+          </w:p>
+        </w:tc>
+        <w:tc>
+          <w:tcPr>
+            <w:tcW w:w="3685" w:type="dxa"/>
+            <w:tcBorders>
+              <w:top w:val="nil"/>
+              <w:left w:val="nil"/>
+              <w:bottom w:val="single" w:sz="4" w:space="0" w:color="BFBFBF"/>
+              <w:right w:val="single" w:sz="4" w:space="0" w:color="BFBFBF"/>
+            </w:tcBorders>
+            <w:shd w:val="clear" w:color="000000" w:fill="EAEEF3"/>
+            <w:noWrap/>
+            <w:vAlign w:val="center"/>
+          </w:tcPr>
+          <w:p>
+            <w:pPr>
+              <w:rPr>
+                <w:rFonts w:ascii="Century Gothic" w:eastAsia="Times New Roman" w:hAnsi="Century Gothic" w:cs="Arial"/>
+                <w:color w:val="000000"/>
+                <w:sz w:val="20"/>
+                <w:szCs w:val="20"/>
+              </w:rPr>
+            </w:pPr>
+            <w:r>
+              <w:rPr>
+                <w:rFonts w:ascii="Century Gothic" w:eastAsia="Times New Roman" w:hAnsi="Century Gothic" w:cs="Arial"/>
+                <w:color w:val="000000"/>
+                <w:sz w:val="20"/>
+                <w:szCs w:val="20"/>
+              </w:rPr>
+              <w:t>{</w:t>
+            </w:r>
+          </w:p>
+          <w:p>
+            <w:pPr>
+              <w:rPr>
+                <w:rFonts w:ascii="Century Gothic" w:eastAsia="Times New Roman" w:hAnsi="Century Gothic" w:cs="Arial"/>
+                <w:color w:val="000000"/>
+                <w:sz w:val="20"/>
+                <w:szCs w:val="20"/>
+              </w:rPr>
+            </w:pPr>
+            <w:r>
+              <w:rPr>
+                <w:rFonts w:ascii="Century Gothic" w:eastAsia="Times New Roman" w:hAnsi="Century Gothic" w:cs="Arial"/>
+                <w:color w:val="000000"/>
+                <w:sz w:val="20"/>
+                <w:szCs w:val="20"/>
+              </w:rPr>
+              <w:t>"x-rapidapi-key": "989ecf11b6mshe6f163870c5be08p12c207jsn3e7938597eee",</w:t>
+            </w:r>
+          </w:p>
+          <w:p>
+            <w:pPr>
+              <w:rPr>
+                <w:rFonts w:ascii="Century Gothic" w:eastAsia="Times New Roman" w:hAnsi="Century Gothic" w:cs="Arial"/>
+                <w:color w:val="000000"/>
+                <w:sz w:val="20"/>
+                <w:szCs w:val="20"/>
+              </w:rPr>
+            </w:pPr>
+            <w:r>
+              <w:rPr>
+                <w:rFonts w:ascii="Century Gothic" w:eastAsia="Times New Roman" w:hAnsi="Century Gothic" w:cs="Arial"/>
+                <w:color w:val="000000"/>
+                <w:sz w:val="20"/>
+                <w:szCs w:val="20"/>
+              </w:rPr>
+              <w:t>"x-rapidapi-host": "linkedin-api8.p.rapidapi.com",</w:t>
+            </w:r>
+          </w:p>
+          <w:p>
+            <w:pPr>
+              <w:rPr>
+                <w:rFonts w:ascii="Century Gothic" w:eastAsia="Times New Roman" w:hAnsi="Century Gothic" w:cs="Arial"/>
+                <w:color w:val="000000"/>
+                <w:sz w:val="20"/>
+                <w:szCs w:val="20"/>
+              </w:rPr>
+            </w:pPr>
+            <w:r>
+              <w:rPr>
+                <w:rFonts w:ascii="Century Gothic" w:eastAsia="Times New Roman" w:hAnsi="Century Gothic" w:cs="Arial"/>
+                <w:color w:val="000000"/>
+                <w:sz w:val="20"/>
+                <w:szCs w:val="20"/>
+              </w:rPr>
+              <w:t>"Content-Type": "application/json"</w:t>
+            </w:r>
+          </w:p>
+          <w:p>
+            <w:pPr>
+              <w:rPr>
+                <w:rFonts w:ascii="Century Gothic" w:eastAsia="Times New Roman" w:hAnsi="Century Gothic" w:cs="Arial"/>
+                <w:color w:val="000000"/>
+                <w:sz w:val="20"/>
+                <w:szCs w:val="20"/>
+              </w:rPr>
+            </w:pPr>
+            <w:r>
+              <w:rPr>
+                <w:rFonts w:ascii="Century Gothic" w:eastAsia="Times New Roman" w:hAnsi="Century Gothic" w:cs="Arial"/>
+                <w:color w:val="000000"/>
+                <w:sz w:val="20"/>
+                <w:szCs w:val="20"/>
+              </w:rPr>
+              <w:t>}</w:t>
+            </w:r>
+          </w:p>
+          <w:p>
+            <w:pPr>
+              <w:rPr>
+                <w:rFonts w:ascii="Century Gothic" w:eastAsia="Times New Roman" w:hAnsi="Century Gothic" w:cs="Arial"/>
+                <w:color w:val="000000"/>
+                <w:sz w:val="20"/>
+                <w:szCs w:val="20"/>
+              </w:rPr>
+            </w:pPr>
+          </w:p>
+        </w:tc>
+        <w:tc>
+          <w:tcPr>
+            <w:tcW w:w="4253" w:type="dxa"/>
+            <w:gridSpan w:val="3"/>
+            <w:tcBorders>
+              <w:top w:val="nil"/>
+              <w:left w:val="nil"/>
+              <w:bottom w:val="single" w:sz="4" w:space="0" w:color="BFBFBF"/>
+              <w:right w:val="single" w:sz="4" w:space="0" w:color="BFBFBF"/>
+            </w:tcBorders>
+            <w:shd w:val="clear" w:color="auto" w:fill="auto"/>
+            <w:vAlign w:val="center"/>
+          </w:tcPr>
+          <w:p>
+            <w:pPr>
+              <w:rPr>
+                <w:rFonts w:ascii="Century Gothic" w:eastAsia="Times New Roman" w:hAnsi="Century Gothic" w:cs="Arial"/>
+                <w:color w:val="000000"/>
+                <w:sz w:val="20"/>
+                <w:szCs w:val="20"/>
+              </w:rPr>
+            </w:pPr>
+            <w:r>
+              <w:rPr>
+                <w:rFonts w:ascii="Century Gothic" w:eastAsia="Times New Roman" w:hAnsi="Century Gothic" w:cs="Arial"/>
+                <w:color w:val="000000"/>
+                <w:sz w:val="20"/>
+                <w:szCs w:val="20"/>
+              </w:rPr>
+              <w:t>-</w:t>
+            </w:r>
+          </w:p>
+        </w:tc>
+        <w:tc>
+          <w:tcPr>
+            <w:tcW w:w="283" w:type="dxa"/>
+            <w:tcBorders>
+              <w:top w:val="nil"/>
+              <w:left w:val="nil"/>
+              <w:bottom w:val="single" w:sz="4" w:space="0" w:color="BFBFBF"/>
+              <w:right w:val="single" w:sz="4" w:space="0" w:color="BFBFBF"/>
+            </w:tcBorders>
+            <w:shd w:val="clear" w:color="000000" w:fill="F2F2F2"/>
+            <w:vAlign w:val="center"/>
+          </w:tcPr>
+          <w:p>
+            <w:pPr>
+              <w:rPr>
+                <w:rFonts w:ascii="Century Gothic" w:eastAsia="Times New Roman" w:hAnsi="Century Gothic" w:cs="Arial"/>
+                <w:color w:val="000000"/>
+                <w:sz w:val="20"/>
+                <w:szCs w:val="20"/>
+              </w:rPr>
+            </w:pPr>
+          </w:p>
+        </w:tc>
+        <w:tc>
+          <w:tcPr>
+            <w:tcW w:w="992" w:type="dxa"/>
+            <w:tcBorders>
+              <w:top w:val="nil"/>
+              <w:left w:val="nil"/>
+              <w:bottom w:val="single" w:sz="4" w:space="0" w:color="BFBFBF"/>
+              <w:right w:val="single" w:sz="4" w:space="0" w:color="BFBFBF"/>
+            </w:tcBorders>
+            <w:shd w:val="clear" w:color="000000" w:fill="EAEEF3"/>
+            <w:vAlign w:val="center"/>
+          </w:tcPr>
+          <w:p>
+            <w:pPr>
+              <w:rPr>
+                <w:rFonts w:ascii="Century Gothic" w:eastAsia="Times New Roman" w:hAnsi="Century Gothic" w:cs="Arial"/>
+                <w:color w:val="000000"/>
+                <w:sz w:val="20"/>
+                <w:szCs w:val="20"/>
+              </w:rPr>
+            </w:pPr>
+          </w:p>
+        </w:tc>
+        <w:tc>
+          <w:tcPr>
+            <w:tcW w:w="2063" w:type="dxa"/>
+            <w:gridSpan w:val="2"/>
+            <w:tcBorders>
+              <w:top w:val="nil"/>
+              <w:left w:val="nil"/>
+              <w:bottom w:val="single" w:sz="4" w:space="0" w:color="BFBFBF"/>
+              <w:right w:val="single" w:sz="4" w:space="0" w:color="BFBFBF"/>
+            </w:tcBorders>
+            <w:shd w:val="clear" w:color="auto" w:fill="auto"/>
+            <w:vAlign w:val="center"/>
+          </w:tcPr>
+          <w:p>
+            <w:pPr>
+              <w:rPr>
+                <w:rFonts w:ascii="Century Gothic" w:eastAsia="Times New Roman" w:hAnsi="Century Gothic" w:cs="Arial"/>
+                <w:color w:val="000000"/>
+                <w:sz w:val="20"/>
+                <w:szCs w:val="20"/>
+              </w:rPr>
+            </w:pPr>
+          </w:p>
+        </w:tc>
+      </w:tr>
+      <w:tr>
+        <w:trPr>
+          <w:trHeight w:val="1351"/>
+        </w:trPr>
+        <w:tc>
+          <w:tcPr>
+            <w:tcW w:w="823" w:type="dxa"/>
+            <w:tcBorders>
+              <w:top w:val="nil"/>
+              <w:left w:val="single" w:sz="4" w:space="0" w:color="BFBFBF"/>
+              <w:bottom w:val="single" w:sz="4" w:space="0" w:color="BFBFBF"/>
+              <w:right w:val="single" w:sz="4" w:space="0" w:color="BFBFBF"/>
+            </w:tcBorders>
+            <w:shd w:val="clear" w:color="000000" w:fill="D9D9D9"/>
+            <w:vAlign w:val="center"/>
+            <w:hideMark/>
+          </w:tcPr>
+          <w:p>
+            <w:pPr>
               <w:rPr>
                 <w:rFonts w:ascii="Century Gothic" w:eastAsia="Times New Roman" w:hAnsi="Century Gothic" w:cs="Arial"/>
                 <w:color w:val="000000"/>
                 <w:sz w:val="22"/>
                 <w:szCs w:val="22"/>
               </w:rPr>
+            </w:pPr>
+            <w:r>
+              <w:rPr>
+                <w:rFonts w:ascii="Century Gothic" w:eastAsia="Times New Roman" w:hAnsi="Century Gothic" w:cs="Arial"/>
+                <w:color w:val="000000"/>
+                <w:sz w:val="22"/>
+                <w:szCs w:val="22"/>
+              </w:rPr>
+              <w:t> </w:t>
+            </w:r>
+            <w:r>
+              <w:rPr>
+                <w:rFonts w:ascii="Century Gothic" w:eastAsia="Times New Roman" w:hAnsi="Century Gothic" w:cs="Arial"/>
+                <w:color w:val="000000"/>
+                <w:sz w:val="22"/>
+                <w:szCs w:val="22"/>
+              </w:rPr>
+              <w:t>3</w:t>
+            </w:r>
+          </w:p>
+        </w:tc>
+        <w:tc>
+          <w:tcPr>
+            <w:tcW w:w="3005" w:type="dxa"/>
+            <w:tcBorders>
+              <w:top w:val="nil"/>
+              <w:left w:val="nil"/>
+              <w:bottom w:val="single" w:sz="4" w:space="0" w:color="BFBFBF"/>
+              <w:right w:val="single" w:sz="4" w:space="0" w:color="BFBFBF"/>
+            </w:tcBorders>
+            <w:shd w:val="clear" w:color="000000" w:fill="E6E6E6"/>
+            <w:vAlign w:val="center"/>
+            <w:hideMark/>
+          </w:tcPr>
+          <w:p>
+            <w:pPr>
+              <w:rPr>
+                <w:rFonts w:ascii="Century Gothic" w:eastAsia="Times New Roman" w:hAnsi="Century Gothic" w:cs="Arial"/>
+                <w:color w:val="000000"/>
+                <w:sz w:val="22"/>
+                <w:szCs w:val="22"/>
+              </w:rPr>
+            </w:pPr>
+            <w:r>
+              <w:rPr>
+                <w:rFonts w:ascii="Century Gothic" w:eastAsia="Times New Roman" w:hAnsi="Century Gothic" w:cs="Arial"/>
+                <w:color w:val="000000"/>
+                <w:sz w:val="22"/>
+                <w:szCs w:val="22"/>
+              </w:rPr>
               <w:t>Check the status code of the response.</w:t>
             </w:r>
           </w:p>
         </w:tc>
         <w:tc>
           <w:tcPr>
-            <w:tcW w:w="1560" w:type="dxa"/>
+            <w:tcW w:w="3685" w:type="dxa"/>
             <w:tcBorders>
               <w:top w:val="nil"/>
               <w:left w:val="nil"/>
@@ -5659,8 +5945,8 @@
         </w:tc>
         <w:tc>
           <w:tcPr>
-            <w:tcW w:w="2838" w:type="dxa"/>
-            <w:gridSpan w:val="2"/>
+            <w:tcW w:w="4253" w:type="dxa"/>
+            <w:gridSpan w:val="3"/>
             <w:tcBorders>
               <w:top w:val="nil"/>
               <w:left w:val="nil"/>
@@ -5693,8 +5979,7 @@
         </w:tc>
         <w:tc>
           <w:tcPr>
-            <w:tcW w:w="2839" w:type="dxa"/>
-            <w:gridSpan w:val="2"/>
+            <w:tcW w:w="283" w:type="dxa"/>
             <w:tcBorders>
               <w:top w:val="nil"/>
               <w:left w:val="nil"/>
@@ -5703,31 +5988,21 @@
             </w:tcBorders>
             <w:shd w:val="clear" w:color="000000" w:fill="F2F2F2"/>
             <w:vAlign w:val="center"/>
-            <w:hideMark/>
-          </w:tcPr>
-          <w:p>
-            <w:pPr>
-              <w:rPr>
-                <w:rFonts w:ascii="Century Gothic" w:eastAsia="Times New Roman" w:hAnsi="Century Gothic" w:cs="Arial"/>
-                <w:color w:val="000000"/>
-                <w:sz w:val="20"/>
-                <w:szCs w:val="20"/>
-              </w:rPr>
-            </w:pPr>
-            <w:r>
-              <w:rPr>
-                <w:rFonts w:ascii="Century Gothic" w:eastAsia="Times New Roman" w:hAnsi="Century Gothic" w:cs="Arial"/>
-                <w:color w:val="000000"/>
-                <w:sz w:val="20"/>
-                <w:szCs w:val="20"/>
-              </w:rPr>
-              <w:t>The status code is 401 (Unauthorized).</w:t>
-            </w:r>
-          </w:p>
-        </w:tc>
-        <w:tc>
-          <w:tcPr>
-            <w:tcW w:w="1280" w:type="dxa"/>
+          </w:tcPr>
+          <w:p>
+            <w:pPr>
+              <w:rPr>
+                <w:rFonts w:ascii="Century Gothic" w:eastAsia="Times New Roman" w:hAnsi="Century Gothic" w:cs="Arial"/>
+                <w:color w:val="000000"/>
+                <w:sz w:val="20"/>
+                <w:szCs w:val="20"/>
+              </w:rPr>
+            </w:pPr>
+          </w:p>
+        </w:tc>
+        <w:tc>
+          <w:tcPr>
+            <w:tcW w:w="992" w:type="dxa"/>
             <w:tcBorders>
               <w:top w:val="nil"/>
               <w:left w:val="nil"/>
@@ -5760,7 +6035,7 @@
         </w:tc>
         <w:tc>
           <w:tcPr>
-            <w:tcW w:w="2833" w:type="dxa"/>
+            <w:tcW w:w="2063" w:type="dxa"/>
             <w:gridSpan w:val="2"/>
             <w:tcBorders>
               <w:top w:val="nil"/>
@@ -5805,13 +6080,2639 @@
         </w:rPr>
       </w:pPr>
     </w:p>
+    <w:p>
+      <w:pPr>
+        <w:tabs>
+          <w:tab w:val="left" w:pos="5580"/>
+        </w:tabs>
+        <w:rPr>
+          <w:rFonts w:ascii="Century Gothic" w:eastAsia="Times New Roman" w:hAnsi="Century Gothic" w:cs="Arial"/>
+          <w:sz w:val="11"/>
+        </w:rPr>
+      </w:pPr>
+    </w:p>
+    <w:p>
+      <w:pPr>
+        <w:tabs>
+          <w:tab w:val="left" w:pos="5580"/>
+        </w:tabs>
+        <w:rPr>
+          <w:rFonts w:ascii="Century Gothic" w:eastAsia="Times New Roman" w:hAnsi="Century Gothic" w:cs="Arial"/>
+          <w:sz w:val="11"/>
+        </w:rPr>
+      </w:pPr>
+    </w:p>
+    <w:p>
+      <w:pPr>
+        <w:tabs>
+          <w:tab w:val="left" w:pos="5580"/>
+        </w:tabs>
+        <w:rPr>
+          <w:rFonts w:ascii="Century Gothic" w:eastAsia="Times New Roman" w:hAnsi="Century Gothic" w:cs="Arial"/>
+          <w:sz w:val="11"/>
+        </w:rPr>
+      </w:pPr>
+    </w:p>
+    <w:p>
+      <w:pPr>
+        <w:tabs>
+          <w:tab w:val="left" w:pos="5580"/>
+        </w:tabs>
+        <w:rPr>
+          <w:rFonts w:ascii="Century Gothic" w:eastAsia="Times New Roman" w:hAnsi="Century Gothic" w:cs="Arial"/>
+          <w:sz w:val="11"/>
+        </w:rPr>
+      </w:pPr>
+    </w:p>
+    <w:p>
+      <w:pPr>
+        <w:tabs>
+          <w:tab w:val="left" w:pos="5580"/>
+        </w:tabs>
+        <w:rPr>
+          <w:rFonts w:ascii="Century Gothic" w:eastAsia="Times New Roman" w:hAnsi="Century Gothic" w:cs="Arial"/>
+          <w:sz w:val="11"/>
+        </w:rPr>
+      </w:pPr>
+    </w:p>
+    <w:p>
+      <w:pPr>
+        <w:tabs>
+          <w:tab w:val="left" w:pos="5580"/>
+        </w:tabs>
+        <w:rPr>
+          <w:rFonts w:ascii="Century Gothic" w:eastAsia="Times New Roman" w:hAnsi="Century Gothic" w:cs="Arial"/>
+          <w:sz w:val="11"/>
+        </w:rPr>
+      </w:pPr>
+    </w:p>
+    <w:p>
+      <w:pPr>
+        <w:tabs>
+          <w:tab w:val="left" w:pos="5580"/>
+        </w:tabs>
+        <w:rPr>
+          <w:rFonts w:ascii="Century Gothic" w:eastAsia="Times New Roman" w:hAnsi="Century Gothic" w:cs="Arial"/>
+          <w:sz w:val="11"/>
+        </w:rPr>
+      </w:pPr>
+    </w:p>
+    <w:p>
+      <w:pPr>
+        <w:tabs>
+          <w:tab w:val="left" w:pos="5580"/>
+        </w:tabs>
+        <w:rPr>
+          <w:rFonts w:ascii="Century Gothic" w:eastAsia="Times New Roman" w:hAnsi="Century Gothic" w:cs="Arial"/>
+          <w:sz w:val="11"/>
+        </w:rPr>
+      </w:pPr>
+    </w:p>
+    <w:p>
+      <w:pPr>
+        <w:tabs>
+          <w:tab w:val="left" w:pos="5580"/>
+        </w:tabs>
+        <w:rPr>
+          <w:rFonts w:ascii="Century Gothic" w:eastAsia="Times New Roman" w:hAnsi="Century Gothic" w:cs="Arial"/>
+          <w:sz w:val="11"/>
+        </w:rPr>
+      </w:pPr>
+    </w:p>
+    <w:p>
+      <w:pPr>
+        <w:tabs>
+          <w:tab w:val="left" w:pos="5580"/>
+        </w:tabs>
+        <w:rPr>
+          <w:rFonts w:ascii="Century Gothic" w:eastAsia="Times New Roman" w:hAnsi="Century Gothic" w:cs="Arial"/>
+          <w:sz w:val="11"/>
+        </w:rPr>
+      </w:pPr>
+    </w:p>
+    <w:tbl>
+      <w:tblPr>
+        <w:tblW w:w="26279" w:type="dxa"/>
+        <w:tblLayout w:type="fixed"/>
+        <w:tblLook w:val="04A0" w:firstRow="1" w:lastRow="0" w:firstColumn="1" w:lastColumn="0" w:noHBand="0" w:noVBand="1"/>
+      </w:tblPr>
+      <w:tblGrid>
+        <w:gridCol w:w="823"/>
+        <w:gridCol w:w="3005"/>
+        <w:gridCol w:w="3685"/>
+        <w:gridCol w:w="1559"/>
+        <w:gridCol w:w="2127"/>
+        <w:gridCol w:w="567"/>
+        <w:gridCol w:w="283"/>
+        <w:gridCol w:w="992"/>
+        <w:gridCol w:w="235"/>
+        <w:gridCol w:w="1828"/>
+        <w:gridCol w:w="3725"/>
+        <w:gridCol w:w="3725"/>
+        <w:gridCol w:w="3725"/>
+      </w:tblGrid>
+      <w:tr>
+        <w:trPr>
+          <w:gridAfter w:val="3"/>
+          <w:wAfter w:w="11175" w:type="dxa"/>
+          <w:trHeight w:val="456"/>
+        </w:trPr>
+        <w:tc>
+          <w:tcPr>
+            <w:tcW w:w="7513" w:type="dxa"/>
+            <w:gridSpan w:val="3"/>
+            <w:tcBorders>
+              <w:top w:val="nil"/>
+              <w:left w:val="nil"/>
+              <w:bottom w:val="nil"/>
+              <w:right w:val="nil"/>
+            </w:tcBorders>
+            <w:shd w:val="clear" w:color="auto" w:fill="auto"/>
+            <w:noWrap/>
+            <w:vAlign w:val="center"/>
+            <w:hideMark/>
+          </w:tcPr>
+          <w:p>
+            <w:pPr>
+              <w:ind w:left="-109"/>
+              <w:rPr>
+                <w:rFonts w:ascii="Century Gothic" w:eastAsia="Times New Roman" w:hAnsi="Century Gothic" w:cs="Arial"/>
+                <w:b/>
+                <w:bCs/>
+                <w:color w:val="000000"/>
+                <w:sz w:val="22"/>
+                <w:szCs w:val="22"/>
+              </w:rPr>
+            </w:pPr>
+            <w:bookmarkStart w:id="0" w:name="_Hlk172537085"/>
+            <w:bookmarkStart w:id="1" w:name="_Hlk172537223"/>
+            <w:r>
+              <w:rPr>
+                <w:rFonts w:ascii="Century Gothic" w:eastAsia="Times New Roman" w:hAnsi="Century Gothic" w:cs="Arial"/>
+                <w:b/>
+                <w:bCs/>
+                <w:color w:val="000000"/>
+                <w:sz w:val="22"/>
+                <w:szCs w:val="22"/>
+              </w:rPr>
+              <w:t>TEST TITLE</w:t>
+            </w:r>
+          </w:p>
+        </w:tc>
+        <w:tc>
+          <w:tcPr>
+            <w:tcW w:w="1559" w:type="dxa"/>
+            <w:tcBorders>
+              <w:top w:val="nil"/>
+              <w:left w:val="nil"/>
+              <w:bottom w:val="nil"/>
+              <w:right w:val="nil"/>
+            </w:tcBorders>
+            <w:shd w:val="clear" w:color="auto" w:fill="auto"/>
+            <w:noWrap/>
+            <w:vAlign w:val="center"/>
+            <w:hideMark/>
+          </w:tcPr>
+          <w:p>
+            <w:pPr>
+              <w:ind w:left="-102"/>
+              <w:rPr>
+                <w:rFonts w:ascii="Century Gothic" w:eastAsia="Times New Roman" w:hAnsi="Century Gothic" w:cs="Arial"/>
+                <w:b/>
+                <w:bCs/>
+                <w:color w:val="000000"/>
+                <w:sz w:val="22"/>
+                <w:szCs w:val="22"/>
+              </w:rPr>
+            </w:pPr>
+            <w:r>
+              <w:rPr>
+                <w:rFonts w:ascii="Century Gothic" w:eastAsia="Times New Roman" w:hAnsi="Century Gothic" w:cs="Arial"/>
+                <w:b/>
+                <w:bCs/>
+                <w:color w:val="000000"/>
+                <w:sz w:val="22"/>
+                <w:szCs w:val="22"/>
+              </w:rPr>
+              <w:t>PRIORITY</w:t>
+            </w:r>
+          </w:p>
+        </w:tc>
+        <w:tc>
+          <w:tcPr>
+            <w:tcW w:w="2127" w:type="dxa"/>
+            <w:tcBorders>
+              <w:top w:val="nil"/>
+              <w:left w:val="nil"/>
+              <w:bottom w:val="single" w:sz="4" w:space="0" w:color="BFBFBF"/>
+              <w:right w:val="nil"/>
+            </w:tcBorders>
+            <w:shd w:val="clear" w:color="auto" w:fill="auto"/>
+            <w:noWrap/>
+            <w:vAlign w:val="center"/>
+            <w:hideMark/>
+          </w:tcPr>
+          <w:p>
+            <w:pPr>
+              <w:ind w:left="-102"/>
+              <w:rPr>
+                <w:rFonts w:ascii="Century Gothic" w:eastAsia="Times New Roman" w:hAnsi="Century Gothic" w:cs="Arial"/>
+                <w:b/>
+                <w:bCs/>
+                <w:color w:val="000000"/>
+                <w:sz w:val="22"/>
+                <w:szCs w:val="22"/>
+              </w:rPr>
+            </w:pPr>
+            <w:r>
+              <w:rPr>
+                <w:rFonts w:ascii="Century Gothic" w:eastAsia="Times New Roman" w:hAnsi="Century Gothic" w:cs="Arial"/>
+                <w:b/>
+                <w:bCs/>
+                <w:color w:val="000000"/>
+                <w:sz w:val="22"/>
+                <w:szCs w:val="22"/>
+              </w:rPr>
+              <w:t>TEST CASE ID</w:t>
+            </w:r>
+          </w:p>
+        </w:tc>
+        <w:tc>
+          <w:tcPr>
+            <w:tcW w:w="2077" w:type="dxa"/>
+            <w:gridSpan w:val="4"/>
+            <w:tcBorders>
+              <w:top w:val="nil"/>
+              <w:left w:val="nil"/>
+              <w:bottom w:val="single" w:sz="4" w:space="0" w:color="BFBFBF"/>
+              <w:right w:val="nil"/>
+            </w:tcBorders>
+            <w:shd w:val="clear" w:color="auto" w:fill="auto"/>
+            <w:noWrap/>
+            <w:vAlign w:val="center"/>
+            <w:hideMark/>
+          </w:tcPr>
+          <w:p>
+            <w:pPr>
+              <w:rPr>
+                <w:rFonts w:ascii="Century Gothic" w:eastAsia="Times New Roman" w:hAnsi="Century Gothic" w:cs="Arial"/>
+                <w:b/>
+                <w:bCs/>
+                <w:color w:val="000000"/>
+                <w:sz w:val="22"/>
+                <w:szCs w:val="22"/>
+              </w:rPr>
+            </w:pPr>
+            <w:r>
+              <w:rPr>
+                <w:rFonts w:ascii="Century Gothic" w:eastAsia="Times New Roman" w:hAnsi="Century Gothic" w:cs="Arial"/>
+                <w:b/>
+                <w:bCs/>
+                <w:color w:val="000000"/>
+                <w:sz w:val="22"/>
+                <w:szCs w:val="22"/>
+              </w:rPr>
+              <w:t>TEST NUMBER</w:t>
+            </w:r>
+          </w:p>
+        </w:tc>
+        <w:tc>
+          <w:tcPr>
+            <w:tcW w:w="1828" w:type="dxa"/>
+            <w:tcBorders>
+              <w:top w:val="nil"/>
+              <w:left w:val="nil"/>
+              <w:bottom w:val="nil"/>
+              <w:right w:val="nil"/>
+            </w:tcBorders>
+            <w:shd w:val="clear" w:color="auto" w:fill="auto"/>
+            <w:noWrap/>
+            <w:vAlign w:val="center"/>
+            <w:hideMark/>
+          </w:tcPr>
+          <w:p>
+            <w:pPr>
+              <w:ind w:left="-57"/>
+              <w:rPr>
+                <w:rFonts w:ascii="Century Gothic" w:eastAsia="Times New Roman" w:hAnsi="Century Gothic" w:cs="Arial"/>
+                <w:b/>
+                <w:bCs/>
+                <w:color w:val="000000"/>
+                <w:sz w:val="22"/>
+                <w:szCs w:val="22"/>
+              </w:rPr>
+            </w:pPr>
+            <w:r>
+              <w:rPr>
+                <w:rFonts w:ascii="Century Gothic" w:eastAsia="Times New Roman" w:hAnsi="Century Gothic" w:cs="Arial"/>
+                <w:b/>
+                <w:bCs/>
+                <w:color w:val="000000"/>
+                <w:sz w:val="22"/>
+                <w:szCs w:val="22"/>
+              </w:rPr>
+              <w:t>TEST DATE</w:t>
+            </w:r>
+          </w:p>
+        </w:tc>
+      </w:tr>
+      <w:tr>
+        <w:trPr>
+          <w:gridAfter w:val="3"/>
+          <w:wAfter w:w="11175" w:type="dxa"/>
+          <w:trHeight w:val="530"/>
+        </w:trPr>
+        <w:tc>
+          <w:tcPr>
+            <w:tcW w:w="7513" w:type="dxa"/>
+            <w:gridSpan w:val="3"/>
+            <w:tcBorders>
+              <w:top w:val="single" w:sz="4" w:space="0" w:color="BFBFBF"/>
+              <w:left w:val="single" w:sz="4" w:space="0" w:color="BFBFBF"/>
+              <w:bottom w:val="single" w:sz="8" w:space="0" w:color="BFBFBF"/>
+              <w:right w:val="single" w:sz="4" w:space="0" w:color="BFBFBF"/>
+            </w:tcBorders>
+            <w:shd w:val="clear" w:color="000000" w:fill="EAEEF3"/>
+            <w:vAlign w:val="center"/>
+            <w:hideMark/>
+          </w:tcPr>
+          <w:p>
+            <w:pPr>
+              <w:rPr>
+                <w:rFonts w:ascii="Century Gothic" w:eastAsia="Times New Roman" w:hAnsi="Century Gothic" w:cs="Arial"/>
+                <w:color w:val="000000"/>
+                <w:sz w:val="20"/>
+                <w:szCs w:val="20"/>
+              </w:rPr>
+            </w:pPr>
+            <w:r>
+              <w:rPr>
+                <w:rFonts w:ascii="Century Gothic" w:eastAsia="Times New Roman" w:hAnsi="Century Gothic" w:cs="Arial"/>
+                <w:color w:val="000000"/>
+                <w:sz w:val="20"/>
+                <w:szCs w:val="20"/>
+              </w:rPr>
+              <w:t>T</w:t>
+            </w:r>
+            <w:r>
+              <w:rPr>
+                <w:rFonts w:ascii="Century Gothic" w:eastAsia="Times New Roman" w:hAnsi="Century Gothic" w:cs="Arial"/>
+                <w:color w:val="000000"/>
+                <w:sz w:val="20"/>
+                <w:szCs w:val="20"/>
+              </w:rPr>
+              <w:t>est</w:t>
+            </w:r>
+            <w:r>
+              <w:rPr>
+                <w:rFonts w:ascii="Century Gothic" w:eastAsia="Times New Roman" w:hAnsi="Century Gothic" w:cs="Arial"/>
+                <w:color w:val="000000"/>
+                <w:sz w:val="20"/>
+                <w:szCs w:val="20"/>
+              </w:rPr>
+              <w:t xml:space="preserve"> </w:t>
+            </w:r>
+            <w:r>
+              <w:rPr>
+                <w:rFonts w:ascii="Century Gothic" w:eastAsia="Times New Roman" w:hAnsi="Century Gothic" w:cs="Arial"/>
+                <w:color w:val="000000"/>
+                <w:sz w:val="20"/>
+                <w:szCs w:val="20"/>
+              </w:rPr>
+              <w:t>company</w:t>
+            </w:r>
+            <w:r>
+              <w:rPr>
+                <w:rFonts w:ascii="Century Gothic" w:eastAsia="Times New Roman" w:hAnsi="Century Gothic" w:cs="Arial"/>
+                <w:color w:val="000000"/>
+                <w:sz w:val="20"/>
+                <w:szCs w:val="20"/>
+              </w:rPr>
+              <w:t xml:space="preserve"> </w:t>
+            </w:r>
+            <w:r>
+              <w:rPr>
+                <w:rFonts w:ascii="Century Gothic" w:eastAsia="Times New Roman" w:hAnsi="Century Gothic" w:cs="Arial"/>
+                <w:color w:val="000000"/>
+                <w:sz w:val="20"/>
+                <w:szCs w:val="20"/>
+              </w:rPr>
+              <w:t>response</w:t>
+            </w:r>
+            <w:r>
+              <w:rPr>
+                <w:rFonts w:ascii="Century Gothic" w:eastAsia="Times New Roman" w:hAnsi="Century Gothic" w:cs="Arial"/>
+                <w:color w:val="000000"/>
+                <w:sz w:val="20"/>
+                <w:szCs w:val="20"/>
+              </w:rPr>
+              <w:t xml:space="preserve"> </w:t>
+            </w:r>
+            <w:r>
+              <w:rPr>
+                <w:rFonts w:ascii="Century Gothic" w:eastAsia="Times New Roman" w:hAnsi="Century Gothic" w:cs="Arial"/>
+                <w:color w:val="000000"/>
+                <w:sz w:val="20"/>
+                <w:szCs w:val="20"/>
+              </w:rPr>
+              <w:t>data</w:t>
+            </w:r>
+            <w:r>
+              <w:rPr>
+                <w:rFonts w:ascii="Century Gothic" w:eastAsia="Times New Roman" w:hAnsi="Century Gothic" w:cs="Arial"/>
+                <w:color w:val="000000"/>
+                <w:sz w:val="20"/>
+                <w:szCs w:val="20"/>
+              </w:rPr>
+              <w:t xml:space="preserve"> </w:t>
+            </w:r>
+            <w:r>
+              <w:rPr>
+                <w:rFonts w:ascii="Century Gothic" w:eastAsia="Times New Roman" w:hAnsi="Century Gothic" w:cs="Arial"/>
+                <w:color w:val="000000"/>
+                <w:sz w:val="20"/>
+                <w:szCs w:val="20"/>
+              </w:rPr>
+              <w:t>structures</w:t>
+            </w:r>
+          </w:p>
+          <w:p>
+            <w:pPr>
+              <w:rPr>
+                <w:rFonts w:ascii="Century Gothic" w:eastAsia="Times New Roman" w:hAnsi="Century Gothic" w:cs="Arial"/>
+                <w:color w:val="000000"/>
+                <w:sz w:val="20"/>
+                <w:szCs w:val="20"/>
+              </w:rPr>
+            </w:pPr>
+          </w:p>
+        </w:tc>
+        <w:tc>
+          <w:tcPr>
+            <w:tcW w:w="1559" w:type="dxa"/>
+            <w:tcBorders>
+              <w:top w:val="single" w:sz="4" w:space="0" w:color="BFBFBF"/>
+              <w:left w:val="nil"/>
+              <w:bottom w:val="single" w:sz="8" w:space="0" w:color="BFBFBF"/>
+              <w:right w:val="nil"/>
+            </w:tcBorders>
+            <w:shd w:val="clear" w:color="000000" w:fill="EAEEF3"/>
+            <w:vAlign w:val="center"/>
+            <w:hideMark/>
+          </w:tcPr>
+          <w:p>
+            <w:pPr>
+              <w:rPr>
+                <w:rFonts w:ascii="Century Gothic" w:eastAsia="Times New Roman" w:hAnsi="Century Gothic" w:cs="Arial"/>
+                <w:color w:val="000000"/>
+                <w:sz w:val="20"/>
+                <w:szCs w:val="20"/>
+              </w:rPr>
+            </w:pPr>
+            <w:r>
+              <w:rPr>
+                <w:rFonts w:ascii="Century Gothic" w:eastAsia="Times New Roman" w:hAnsi="Century Gothic" w:cs="Arial"/>
+                <w:color w:val="000000"/>
+                <w:sz w:val="20"/>
+                <w:szCs w:val="20"/>
+              </w:rPr>
+              <w:t>1</w:t>
+            </w:r>
+          </w:p>
+        </w:tc>
+        <w:tc>
+          <w:tcPr>
+            <w:tcW w:w="2127" w:type="dxa"/>
+            <w:tcBorders>
+              <w:top w:val="nil"/>
+              <w:left w:val="single" w:sz="4" w:space="0" w:color="BFBFBF"/>
+              <w:bottom w:val="single" w:sz="8" w:space="0" w:color="BFBFBF"/>
+              <w:right w:val="single" w:sz="4" w:space="0" w:color="BFBFBF"/>
+            </w:tcBorders>
+            <w:shd w:val="clear" w:color="000000" w:fill="EAEEF3"/>
+            <w:vAlign w:val="center"/>
+            <w:hideMark/>
+          </w:tcPr>
+          <w:p>
+            <w:pPr>
+              <w:rPr>
+                <w:rFonts w:ascii="Century Gothic" w:eastAsia="Times New Roman" w:hAnsi="Century Gothic" w:cs="Arial"/>
+                <w:color w:val="000000"/>
+                <w:sz w:val="20"/>
+                <w:szCs w:val="20"/>
+              </w:rPr>
+            </w:pPr>
+            <w:r>
+              <w:rPr>
+                <w:rFonts w:ascii="Century Gothic" w:eastAsia="Times New Roman" w:hAnsi="Century Gothic" w:cs="Arial"/>
+                <w:color w:val="000000"/>
+                <w:sz w:val="20"/>
+                <w:szCs w:val="20"/>
+              </w:rPr>
+              <w:t>TEST0</w:t>
+            </w:r>
+            <w:r>
+              <w:rPr>
+                <w:rFonts w:ascii="Century Gothic" w:eastAsia="Times New Roman" w:hAnsi="Century Gothic" w:cs="Arial"/>
+                <w:color w:val="000000"/>
+                <w:sz w:val="20"/>
+                <w:szCs w:val="20"/>
+              </w:rPr>
+              <w:t>11</w:t>
+            </w:r>
+          </w:p>
+        </w:tc>
+        <w:tc>
+          <w:tcPr>
+            <w:tcW w:w="2077" w:type="dxa"/>
+            <w:gridSpan w:val="4"/>
+            <w:tcBorders>
+              <w:top w:val="single" w:sz="4" w:space="0" w:color="BFBFBF"/>
+              <w:left w:val="nil"/>
+              <w:bottom w:val="single" w:sz="8" w:space="0" w:color="BFBFBF"/>
+              <w:right w:val="single" w:sz="4" w:space="0" w:color="BFBFBF"/>
+            </w:tcBorders>
+            <w:shd w:val="clear" w:color="000000" w:fill="EAEEF3"/>
+            <w:vAlign w:val="center"/>
+            <w:hideMark/>
+          </w:tcPr>
+          <w:p>
+            <w:pPr>
+              <w:rPr>
+                <w:rFonts w:ascii="Century Gothic" w:eastAsia="Times New Roman" w:hAnsi="Century Gothic" w:cs="Arial"/>
+                <w:color w:val="000000"/>
+                <w:sz w:val="20"/>
+                <w:szCs w:val="20"/>
+              </w:rPr>
+            </w:pPr>
+            <w:r>
+              <w:rPr>
+                <w:rFonts w:ascii="Century Gothic" w:eastAsia="Times New Roman" w:hAnsi="Century Gothic" w:cs="Arial"/>
+                <w:color w:val="000000"/>
+                <w:sz w:val="20"/>
+                <w:szCs w:val="20"/>
+              </w:rPr>
+              <w:t>1</w:t>
+            </w:r>
+          </w:p>
+        </w:tc>
+        <w:tc>
+          <w:tcPr>
+            <w:tcW w:w="1828" w:type="dxa"/>
+            <w:tcBorders>
+              <w:top w:val="single" w:sz="4" w:space="0" w:color="BFBFBF"/>
+              <w:left w:val="nil"/>
+              <w:bottom w:val="single" w:sz="8" w:space="0" w:color="BFBFBF"/>
+              <w:right w:val="single" w:sz="4" w:space="0" w:color="BFBFBF"/>
+            </w:tcBorders>
+            <w:shd w:val="clear" w:color="000000" w:fill="EAEEF3"/>
+            <w:noWrap/>
+            <w:vAlign w:val="center"/>
+            <w:hideMark/>
+          </w:tcPr>
+          <w:p>
+            <w:pPr>
+              <w:rPr>
+                <w:rFonts w:ascii="Century Gothic" w:eastAsia="Times New Roman" w:hAnsi="Century Gothic" w:cs="Arial"/>
+                <w:color w:val="000000"/>
+                <w:sz w:val="20"/>
+                <w:szCs w:val="20"/>
+              </w:rPr>
+            </w:pPr>
+            <w:r>
+              <w:rPr>
+                <w:rFonts w:ascii="Century Gothic" w:eastAsia="Times New Roman" w:hAnsi="Century Gothic" w:cs="Arial"/>
+                <w:color w:val="000000"/>
+                <w:sz w:val="20"/>
+                <w:szCs w:val="20"/>
+              </w:rPr>
+              <w:t>19/07/2024</w:t>
+            </w:r>
+            <w:r>
+              <w:rPr>
+                <w:rFonts w:ascii="Century Gothic" w:eastAsia="Times New Roman" w:hAnsi="Century Gothic" w:cs="Arial"/>
+                <w:color w:val="000000"/>
+                <w:sz w:val="20"/>
+                <w:szCs w:val="20"/>
+              </w:rPr>
+              <w:t> </w:t>
+            </w:r>
+          </w:p>
+        </w:tc>
+      </w:tr>
+      <w:bookmarkEnd w:id="1"/>
+      <w:tr>
+        <w:trPr>
+          <w:gridAfter w:val="3"/>
+          <w:wAfter w:w="11175" w:type="dxa"/>
+          <w:trHeight w:val="548"/>
+        </w:trPr>
+        <w:tc>
+          <w:tcPr>
+            <w:tcW w:w="9072" w:type="dxa"/>
+            <w:gridSpan w:val="4"/>
+            <w:tcBorders>
+              <w:top w:val="single" w:sz="8" w:space="0" w:color="BFBFBF"/>
+              <w:left w:val="nil"/>
+              <w:bottom w:val="single" w:sz="4" w:space="0" w:color="BFBFBF"/>
+              <w:right w:val="nil"/>
+            </w:tcBorders>
+            <w:shd w:val="clear" w:color="auto" w:fill="auto"/>
+            <w:noWrap/>
+            <w:vAlign w:val="center"/>
+            <w:hideMark/>
+          </w:tcPr>
+          <w:p>
+            <w:pPr>
+              <w:ind w:left="-109"/>
+              <w:rPr>
+                <w:rFonts w:ascii="Century Gothic" w:eastAsia="Times New Roman" w:hAnsi="Century Gothic" w:cs="Arial"/>
+                <w:b/>
+                <w:bCs/>
+                <w:color w:val="000000"/>
+                <w:sz w:val="18"/>
+                <w:szCs w:val="18"/>
+              </w:rPr>
+            </w:pPr>
+            <w:r>
+              <w:rPr>
+                <w:rFonts w:ascii="Century Gothic" w:eastAsia="Times New Roman" w:hAnsi="Century Gothic" w:cs="Arial"/>
+                <w:b/>
+                <w:bCs/>
+                <w:color w:val="000000"/>
+                <w:sz w:val="18"/>
+                <w:szCs w:val="18"/>
+              </w:rPr>
+              <w:t>TEST DESCRIPTION</w:t>
+            </w:r>
+          </w:p>
+        </w:tc>
+        <w:tc>
+          <w:tcPr>
+            <w:tcW w:w="2127" w:type="dxa"/>
+            <w:tcBorders>
+              <w:top w:val="nil"/>
+              <w:left w:val="nil"/>
+              <w:bottom w:val="single" w:sz="4" w:space="0" w:color="BFBFBF"/>
+              <w:right w:val="nil"/>
+            </w:tcBorders>
+            <w:shd w:val="clear" w:color="auto" w:fill="auto"/>
+            <w:noWrap/>
+            <w:vAlign w:val="center"/>
+            <w:hideMark/>
+          </w:tcPr>
+          <w:p>
+            <w:pPr>
+              <w:ind w:left="-102"/>
+              <w:rPr>
+                <w:rFonts w:ascii="Century Gothic" w:eastAsia="Times New Roman" w:hAnsi="Century Gothic" w:cs="Arial"/>
+                <w:b/>
+                <w:bCs/>
+                <w:color w:val="000000"/>
+                <w:sz w:val="18"/>
+                <w:szCs w:val="18"/>
+              </w:rPr>
+            </w:pPr>
+            <w:r>
+              <w:rPr>
+                <w:rFonts w:ascii="Century Gothic" w:eastAsia="Times New Roman" w:hAnsi="Century Gothic" w:cs="Arial"/>
+                <w:b/>
+                <w:bCs/>
+                <w:color w:val="000000"/>
+                <w:sz w:val="18"/>
+                <w:szCs w:val="18"/>
+              </w:rPr>
+              <w:t>TEST DESIGNED BY</w:t>
+            </w:r>
+          </w:p>
+        </w:tc>
+        <w:tc>
+          <w:tcPr>
+            <w:tcW w:w="2077" w:type="dxa"/>
+            <w:gridSpan w:val="4"/>
+            <w:tcBorders>
+              <w:top w:val="single" w:sz="8" w:space="0" w:color="BFBFBF"/>
+              <w:left w:val="nil"/>
+              <w:bottom w:val="single" w:sz="4" w:space="0" w:color="BFBFBF"/>
+              <w:right w:val="nil"/>
+            </w:tcBorders>
+            <w:shd w:val="clear" w:color="auto" w:fill="auto"/>
+            <w:noWrap/>
+            <w:vAlign w:val="center"/>
+            <w:hideMark/>
+          </w:tcPr>
+          <w:p>
+            <w:pPr>
+              <w:rPr>
+                <w:rFonts w:ascii="Century Gothic" w:eastAsia="Times New Roman" w:hAnsi="Century Gothic" w:cs="Arial"/>
+                <w:b/>
+                <w:bCs/>
+                <w:color w:val="000000"/>
+                <w:sz w:val="18"/>
+                <w:szCs w:val="18"/>
+              </w:rPr>
+            </w:pPr>
+            <w:r>
+              <w:rPr>
+                <w:rFonts w:ascii="Century Gothic" w:eastAsia="Times New Roman" w:hAnsi="Century Gothic" w:cs="Arial"/>
+                <w:b/>
+                <w:bCs/>
+                <w:color w:val="000000"/>
+                <w:sz w:val="18"/>
+                <w:szCs w:val="18"/>
+              </w:rPr>
+              <w:t>TEST EXECUTED BY</w:t>
+            </w:r>
+          </w:p>
+        </w:tc>
+        <w:tc>
+          <w:tcPr>
+            <w:tcW w:w="1828" w:type="dxa"/>
+            <w:tcBorders>
+              <w:top w:val="nil"/>
+              <w:left w:val="nil"/>
+              <w:bottom w:val="nil"/>
+              <w:right w:val="nil"/>
+            </w:tcBorders>
+            <w:shd w:val="clear" w:color="auto" w:fill="auto"/>
+            <w:noWrap/>
+            <w:vAlign w:val="center"/>
+            <w:hideMark/>
+          </w:tcPr>
+          <w:p>
+            <w:pPr>
+              <w:ind w:left="-57"/>
+              <w:rPr>
+                <w:rFonts w:ascii="Century Gothic" w:eastAsia="Times New Roman" w:hAnsi="Century Gothic" w:cs="Arial"/>
+                <w:b/>
+                <w:bCs/>
+                <w:color w:val="000000"/>
+                <w:sz w:val="18"/>
+                <w:szCs w:val="18"/>
+              </w:rPr>
+            </w:pPr>
+            <w:r>
+              <w:rPr>
+                <w:rFonts w:ascii="Century Gothic" w:eastAsia="Times New Roman" w:hAnsi="Century Gothic" w:cs="Arial"/>
+                <w:b/>
+                <w:bCs/>
+                <w:color w:val="000000"/>
+                <w:sz w:val="18"/>
+                <w:szCs w:val="18"/>
+              </w:rPr>
+              <w:t>EXECUTION DATE</w:t>
+            </w:r>
+          </w:p>
+        </w:tc>
+      </w:tr>
+      <w:tr>
+        <w:trPr>
+          <w:gridAfter w:val="3"/>
+          <w:wAfter w:w="11175" w:type="dxa"/>
+          <w:trHeight w:val="560"/>
+        </w:trPr>
+        <w:tc>
+          <w:tcPr>
+            <w:tcW w:w="9072" w:type="dxa"/>
+            <w:gridSpan w:val="4"/>
+            <w:tcBorders>
+              <w:top w:val="single" w:sz="4" w:space="0" w:color="BFBFBF"/>
+              <w:left w:val="single" w:sz="4" w:space="0" w:color="BFBFBF"/>
+              <w:bottom w:val="single" w:sz="8" w:space="0" w:color="BFBFBF"/>
+              <w:right w:val="single" w:sz="4" w:space="0" w:color="BFBFBF"/>
+            </w:tcBorders>
+            <w:shd w:val="clear" w:color="000000" w:fill="F2F2F2"/>
+            <w:vAlign w:val="center"/>
+            <w:hideMark/>
+          </w:tcPr>
+          <w:p>
+            <w:pPr>
+              <w:rPr>
+                <w:rFonts w:ascii="Century Gothic" w:eastAsia="Times New Roman" w:hAnsi="Century Gothic" w:cs="Arial"/>
+                <w:color w:val="000000"/>
+                <w:sz w:val="20"/>
+                <w:szCs w:val="20"/>
+              </w:rPr>
+            </w:pPr>
+            <w:r>
+              <w:rPr>
+                <w:rFonts w:ascii="Century Gothic" w:eastAsia="Times New Roman" w:hAnsi="Century Gothic" w:cs="Arial"/>
+                <w:color w:val="000000"/>
+                <w:sz w:val="20"/>
+                <w:szCs w:val="20"/>
+              </w:rPr>
+              <w:t xml:space="preserve">Test </w:t>
+            </w:r>
+            <w:r>
+              <w:rPr>
+                <w:rFonts w:ascii="Century Gothic" w:eastAsia="Times New Roman" w:hAnsi="Century Gothic" w:cs="Arial"/>
+                <w:color w:val="000000"/>
+                <w:sz w:val="20"/>
+                <w:szCs w:val="20"/>
+              </w:rPr>
+              <w:t>the data structures of the response json file</w:t>
+            </w:r>
+          </w:p>
+        </w:tc>
+        <w:tc>
+          <w:tcPr>
+            <w:tcW w:w="2127" w:type="dxa"/>
+            <w:tcBorders>
+              <w:top w:val="nil"/>
+              <w:left w:val="nil"/>
+              <w:bottom w:val="single" w:sz="8" w:space="0" w:color="BFBFBF"/>
+              <w:right w:val="single" w:sz="4" w:space="0" w:color="BFBFBF"/>
+            </w:tcBorders>
+            <w:shd w:val="clear" w:color="000000" w:fill="F2F2F2"/>
+            <w:vAlign w:val="center"/>
+            <w:hideMark/>
+          </w:tcPr>
+          <w:p>
+            <w:pPr>
+              <w:rPr>
+                <w:rFonts w:ascii="Century Gothic" w:eastAsia="Times New Roman" w:hAnsi="Century Gothic" w:cs="Arial"/>
+                <w:color w:val="000000"/>
+                <w:sz w:val="20"/>
+                <w:szCs w:val="20"/>
+              </w:rPr>
+            </w:pPr>
+            <w:r>
+              <w:rPr>
+                <w:rFonts w:ascii="Century Gothic" w:eastAsia="Times New Roman" w:hAnsi="Century Gothic" w:cs="Arial"/>
+                <w:color w:val="000000"/>
+                <w:sz w:val="20"/>
+                <w:szCs w:val="20"/>
+              </w:rPr>
+              <w:t>Shibel Alshech</w:t>
+            </w:r>
+            <w:r>
+              <w:rPr>
+                <w:rFonts w:ascii="Century Gothic" w:eastAsia="Times New Roman" w:hAnsi="Century Gothic" w:cs="Arial"/>
+                <w:color w:val="000000"/>
+                <w:sz w:val="20"/>
+                <w:szCs w:val="20"/>
+              </w:rPr>
+              <w:t> </w:t>
+            </w:r>
+          </w:p>
+        </w:tc>
+        <w:tc>
+          <w:tcPr>
+            <w:tcW w:w="2077" w:type="dxa"/>
+            <w:gridSpan w:val="4"/>
+            <w:tcBorders>
+              <w:top w:val="single" w:sz="4" w:space="0" w:color="BFBFBF"/>
+              <w:left w:val="nil"/>
+              <w:bottom w:val="single" w:sz="8" w:space="0" w:color="BFBFBF"/>
+              <w:right w:val="single" w:sz="4" w:space="0" w:color="BFBFBF"/>
+            </w:tcBorders>
+            <w:shd w:val="clear" w:color="000000" w:fill="F2F2F2"/>
+            <w:vAlign w:val="center"/>
+            <w:hideMark/>
+          </w:tcPr>
+          <w:p>
+            <w:pPr>
+              <w:rPr>
+                <w:rFonts w:ascii="Century Gothic" w:eastAsia="Times New Roman" w:hAnsi="Century Gothic" w:cs="Arial"/>
+                <w:color w:val="000000"/>
+                <w:sz w:val="20"/>
+                <w:szCs w:val="20"/>
+              </w:rPr>
+            </w:pPr>
+            <w:r>
+              <w:rPr>
+                <w:rFonts w:ascii="Century Gothic" w:eastAsia="Times New Roman" w:hAnsi="Century Gothic" w:cs="Arial"/>
+                <w:color w:val="000000"/>
+                <w:sz w:val="20"/>
+                <w:szCs w:val="20"/>
+              </w:rPr>
+              <w:t>Shibel Alshech</w:t>
+            </w:r>
+          </w:p>
+        </w:tc>
+        <w:tc>
+          <w:tcPr>
+            <w:tcW w:w="1828" w:type="dxa"/>
+            <w:tcBorders>
+              <w:top w:val="single" w:sz="4" w:space="0" w:color="BFBFBF"/>
+              <w:left w:val="nil"/>
+              <w:bottom w:val="single" w:sz="8" w:space="0" w:color="BFBFBF"/>
+              <w:right w:val="single" w:sz="4" w:space="0" w:color="BFBFBF"/>
+            </w:tcBorders>
+            <w:shd w:val="clear" w:color="000000" w:fill="F2F2F2"/>
+            <w:noWrap/>
+            <w:vAlign w:val="center"/>
+            <w:hideMark/>
+          </w:tcPr>
+          <w:p>
+            <w:pPr>
+              <w:rPr>
+                <w:rFonts w:ascii="Century Gothic" w:eastAsia="Times New Roman" w:hAnsi="Century Gothic" w:cs="Arial"/>
+                <w:color w:val="000000"/>
+                <w:sz w:val="20"/>
+                <w:szCs w:val="20"/>
+              </w:rPr>
+            </w:pPr>
+            <w:r>
+              <w:rPr>
+                <w:rFonts w:ascii="Century Gothic" w:eastAsia="Times New Roman" w:hAnsi="Century Gothic" w:cs="Arial"/>
+                <w:color w:val="000000"/>
+                <w:sz w:val="20"/>
+                <w:szCs w:val="20"/>
+              </w:rPr>
+              <w:t> </w:t>
+            </w:r>
+            <w:r>
+              <w:rPr>
+                <w:rFonts w:ascii="Century Gothic" w:eastAsia="Times New Roman" w:hAnsi="Century Gothic" w:cs="Arial"/>
+                <w:color w:val="000000"/>
+                <w:sz w:val="20"/>
+                <w:szCs w:val="20"/>
+              </w:rPr>
+              <w:t>20/07/2024</w:t>
+            </w:r>
+          </w:p>
+        </w:tc>
+      </w:tr>
+      <w:tr>
+        <w:trPr>
+          <w:gridAfter w:val="3"/>
+          <w:wAfter w:w="11175" w:type="dxa"/>
+          <w:trHeight w:val="113"/>
+        </w:trPr>
+        <w:tc>
+          <w:tcPr>
+            <w:tcW w:w="15104" w:type="dxa"/>
+            <w:gridSpan w:val="10"/>
+            <w:tcBorders>
+              <w:top w:val="nil"/>
+              <w:left w:val="nil"/>
+              <w:bottom w:val="nil"/>
+              <w:right w:val="nil"/>
+            </w:tcBorders>
+            <w:shd w:val="clear" w:color="auto" w:fill="auto"/>
+            <w:noWrap/>
+            <w:vAlign w:val="center"/>
+            <w:hideMark/>
+          </w:tcPr>
+          <w:p>
+            <w:pPr>
+              <w:rPr>
+                <w:rFonts w:ascii="Times New Roman" w:eastAsia="Times New Roman" w:hAnsi="Times New Roman" w:cs="Times New Roman"/>
+                <w:sz w:val="10"/>
+                <w:szCs w:val="10"/>
+              </w:rPr>
+            </w:pPr>
+          </w:p>
+        </w:tc>
+      </w:tr>
+      <w:tr>
+        <w:trPr>
+          <w:trHeight w:val="272"/>
+        </w:trPr>
+        <w:tc>
+          <w:tcPr>
+            <w:tcW w:w="15104" w:type="dxa"/>
+            <w:gridSpan w:val="10"/>
+            <w:tcBorders>
+              <w:top w:val="nil"/>
+              <w:left w:val="nil"/>
+              <w:bottom w:val="single" w:sz="4" w:space="0" w:color="BFBFBF"/>
+              <w:right w:val="nil"/>
+            </w:tcBorders>
+            <w:shd w:val="clear" w:color="auto" w:fill="auto"/>
+            <w:noWrap/>
+            <w:vAlign w:val="center"/>
+            <w:hideMark/>
+          </w:tcPr>
+          <w:tbl>
+            <w:tblPr>
+              <w:tblW w:w="14737" w:type="dxa"/>
+              <w:tblLayout w:type="fixed"/>
+              <w:tblLook w:val="04A0" w:firstRow="1" w:lastRow="0" w:firstColumn="1" w:lastColumn="0" w:noHBand="0" w:noVBand="1"/>
+            </w:tblPr>
+            <w:tblGrid>
+              <w:gridCol w:w="7366"/>
+              <w:gridCol w:w="7371"/>
+            </w:tblGrid>
+            <w:tr>
+              <w:trPr>
+                <w:trHeight w:val="274"/>
+              </w:trPr>
+              <w:tc>
+                <w:tcPr>
+                  <w:tcW w:w="7366" w:type="dxa"/>
+                  <w:tcBorders>
+                    <w:top w:val="nil"/>
+                    <w:left w:val="nil"/>
+                    <w:bottom w:val="nil"/>
+                    <w:right w:val="nil"/>
+                  </w:tcBorders>
+                  <w:shd w:val="clear" w:color="auto" w:fill="auto"/>
+                  <w:noWrap/>
+                  <w:vAlign w:val="center"/>
+                  <w:hideMark/>
+                </w:tcPr>
+                <w:p>
+                  <w:pPr>
+                    <w:ind w:left="-109"/>
+                    <w:rPr>
+                      <w:rFonts w:ascii="Century Gothic" w:eastAsia="Times New Roman" w:hAnsi="Century Gothic" w:cs="Arial"/>
+                      <w:b/>
+                      <w:bCs/>
+                      <w:color w:val="000000"/>
+                      <w:sz w:val="18"/>
+                      <w:szCs w:val="18"/>
+                    </w:rPr>
+                  </w:pPr>
+                  <w:r>
+                    <w:rPr>
+                      <w:rFonts w:ascii="Century Gothic" w:eastAsia="Times New Roman" w:hAnsi="Century Gothic" w:cs="Arial"/>
+                      <w:b/>
+                      <w:bCs/>
+                      <w:color w:val="000000"/>
+                      <w:sz w:val="18"/>
+                      <w:szCs w:val="18"/>
+                    </w:rPr>
+                    <w:t xml:space="preserve">TEST </w:t>
+                  </w:r>
+                  <w:r>
+                    <w:rPr>
+                      <w:rFonts w:ascii="Century Gothic" w:eastAsia="Times New Roman" w:hAnsi="Century Gothic" w:cs="Arial"/>
+                      <w:b/>
+                      <w:bCs/>
+                      <w:color w:val="000000"/>
+                      <w:sz w:val="18"/>
+                      <w:szCs w:val="18"/>
+                    </w:rPr>
+                    <w:t>purpose</w:t>
+                  </w:r>
+                </w:p>
+              </w:tc>
+              <w:tc>
+                <w:tcPr>
+                  <w:tcW w:w="7371" w:type="dxa"/>
+                  <w:tcBorders>
+                    <w:top w:val="nil"/>
+                    <w:left w:val="nil"/>
+                    <w:bottom w:val="nil"/>
+                    <w:right w:val="nil"/>
+                  </w:tcBorders>
+                  <w:shd w:val="clear" w:color="auto" w:fill="auto"/>
+                  <w:noWrap/>
+                  <w:vAlign w:val="center"/>
+                  <w:hideMark/>
+                </w:tcPr>
+                <w:p>
+                  <w:pPr>
+                    <w:ind w:left="-46"/>
+                    <w:rPr>
+                      <w:rFonts w:ascii="Century Gothic" w:eastAsia="Times New Roman" w:hAnsi="Century Gothic" w:cs="Arial"/>
+                      <w:b/>
+                      <w:bCs/>
+                      <w:color w:val="000000"/>
+                      <w:sz w:val="18"/>
+                      <w:szCs w:val="18"/>
+                    </w:rPr>
+                  </w:pPr>
+                  <w:r>
+                    <w:rPr>
+                      <w:rFonts w:ascii="Century Gothic" w:eastAsia="Times New Roman" w:hAnsi="Century Gothic" w:cs="Arial"/>
+                      <w:b/>
+                      <w:bCs/>
+                      <w:color w:val="000000"/>
+                      <w:sz w:val="18"/>
+                      <w:szCs w:val="18"/>
+                    </w:rPr>
+                    <w:t>Pre-Conditions</w:t>
+                  </w:r>
+                </w:p>
+              </w:tc>
+            </w:tr>
+            <w:tr>
+              <w:trPr>
+                <w:trHeight w:val="924"/>
+              </w:trPr>
+              <w:tc>
+                <w:tcPr>
+                  <w:tcW w:w="7366" w:type="dxa"/>
+                  <w:tcBorders>
+                    <w:top w:val="single" w:sz="4" w:space="0" w:color="BFBFBF"/>
+                    <w:left w:val="single" w:sz="4" w:space="0" w:color="BFBFBF"/>
+                    <w:bottom w:val="single" w:sz="8" w:space="0" w:color="BFBFBF"/>
+                    <w:right w:val="single" w:sz="4" w:space="0" w:color="BFBFBF"/>
+                  </w:tcBorders>
+                  <w:shd w:val="clear" w:color="auto" w:fill="auto"/>
+                  <w:vAlign w:val="center"/>
+                  <w:hideMark/>
+                </w:tcPr>
+                <w:p>
+                  <w:pPr>
+                    <w:rPr>
+                      <w:rFonts w:ascii="Century Gothic" w:eastAsia="Times New Roman" w:hAnsi="Century Gothic" w:cs="Arial"/>
+                      <w:color w:val="000000"/>
+                      <w:sz w:val="20"/>
+                      <w:szCs w:val="20"/>
+                    </w:rPr>
+                  </w:pPr>
+                  <w:r>
+                    <w:rPr>
+                      <w:rFonts w:ascii="Century Gothic" w:eastAsia="Times New Roman" w:hAnsi="Century Gothic" w:cs="Arial"/>
+                      <w:color w:val="000000"/>
+                      <w:sz w:val="20"/>
+                      <w:szCs w:val="20"/>
+                    </w:rPr>
+                    <w:t>To verify that the data used in the response json file is implemented as expected, for example: when expected to put the jobs in a list, it's an error if they are implemented in a dictionary.</w:t>
+                  </w:r>
+                </w:p>
+              </w:tc>
+              <w:tc>
+                <w:tcPr>
+                  <w:tcW w:w="7371" w:type="dxa"/>
+                  <w:tcBorders>
+                    <w:top w:val="single" w:sz="4" w:space="0" w:color="BFBFBF"/>
+                    <w:left w:val="nil"/>
+                    <w:bottom w:val="single" w:sz="8" w:space="0" w:color="BFBFBF"/>
+                    <w:right w:val="single" w:sz="4" w:space="0" w:color="BFBFBF"/>
+                  </w:tcBorders>
+                  <w:shd w:val="clear" w:color="auto" w:fill="auto"/>
+                  <w:vAlign w:val="center"/>
+                  <w:hideMark/>
+                </w:tcPr>
+                <w:p>
+                  <w:pPr>
+                    <w:rPr>
+                      <w:rFonts w:ascii="Century Gothic" w:eastAsia="Times New Roman" w:hAnsi="Century Gothic" w:cs="Arial"/>
+                      <w:color w:val="000000"/>
+                      <w:sz w:val="20"/>
+                      <w:szCs w:val="20"/>
+                    </w:rPr>
+                  </w:pPr>
+                  <w:r>
+                    <w:rPr>
+                      <w:rFonts w:ascii="Century Gothic" w:eastAsia="Times New Roman" w:hAnsi="Century Gothic" w:cs="Arial"/>
+                      <w:color w:val="000000"/>
+                      <w:sz w:val="20"/>
+                      <w:szCs w:val="20"/>
+                    </w:rPr>
+                    <w:t> </w:t>
+                  </w:r>
+                  <w:r>
+                    <w:rPr>
+                      <w:rFonts w:ascii="Century Gothic" w:eastAsia="Times New Roman" w:hAnsi="Century Gothic" w:cs="Arial"/>
+                      <w:color w:val="000000"/>
+                      <w:sz w:val="20"/>
+                      <w:szCs w:val="20"/>
+                    </w:rPr>
+                    <w:t xml:space="preserve">Api key, host, and content type: </w:t>
+                  </w:r>
+                </w:p>
+                <w:p>
+                  <w:pPr>
+                    <w:rPr>
+                      <w:rFonts w:ascii="Century Gothic" w:eastAsia="Times New Roman" w:hAnsi="Century Gothic" w:cs="Arial"/>
+                      <w:color w:val="000000"/>
+                      <w:sz w:val="20"/>
+                      <w:szCs w:val="20"/>
+                    </w:rPr>
+                  </w:pPr>
+                  <w:r>
+                    <w:rPr>
+                      <w:rFonts w:ascii="Century Gothic" w:eastAsia="Times New Roman" w:hAnsi="Century Gothic" w:cs="Arial"/>
+                      <w:color w:val="000000"/>
+                      <w:sz w:val="20"/>
+                      <w:szCs w:val="20"/>
+                    </w:rPr>
+                    <w:t>{</w:t>
+                  </w:r>
+                </w:p>
+                <w:p>
+                  <w:pPr>
+                    <w:rPr>
+                      <w:rFonts w:ascii="Century Gothic" w:eastAsia="Times New Roman" w:hAnsi="Century Gothic" w:cs="Arial"/>
+                      <w:color w:val="000000"/>
+                      <w:sz w:val="20"/>
+                      <w:szCs w:val="20"/>
+                    </w:rPr>
+                  </w:pPr>
+                  <w:r>
+                    <w:rPr>
+                      <w:rFonts w:ascii="Century Gothic" w:eastAsia="Times New Roman" w:hAnsi="Century Gothic" w:cs="Arial"/>
+                      <w:color w:val="000000"/>
+                      <w:sz w:val="20"/>
+                      <w:szCs w:val="20"/>
+                    </w:rPr>
+                    <w:t>"x-rapidapi-key": "989ecf11b6mshe6f163870c5be08p12c207jsn3e7938597eee",</w:t>
+                  </w:r>
+                </w:p>
+                <w:p>
+                  <w:pPr>
+                    <w:rPr>
+                      <w:rFonts w:ascii="Century Gothic" w:eastAsia="Times New Roman" w:hAnsi="Century Gothic" w:cs="Arial"/>
+                      <w:color w:val="000000"/>
+                      <w:sz w:val="20"/>
+                      <w:szCs w:val="20"/>
+                    </w:rPr>
+                  </w:pPr>
+                  <w:r>
+                    <w:rPr>
+                      <w:rFonts w:ascii="Century Gothic" w:eastAsia="Times New Roman" w:hAnsi="Century Gothic" w:cs="Arial"/>
+                      <w:color w:val="000000"/>
+                      <w:sz w:val="20"/>
+                      <w:szCs w:val="20"/>
+                    </w:rPr>
+                    <w:t>"x-rapidapi-host": "linkedin-api8.p.rapidapi.com",</w:t>
+                  </w:r>
+                </w:p>
+                <w:p>
+                  <w:pPr>
+                    <w:rPr>
+                      <w:rFonts w:ascii="Century Gothic" w:eastAsia="Times New Roman" w:hAnsi="Century Gothic" w:cs="Arial"/>
+                      <w:color w:val="000000"/>
+                      <w:sz w:val="20"/>
+                      <w:szCs w:val="20"/>
+                    </w:rPr>
+                  </w:pPr>
+                  <w:r>
+                    <w:rPr>
+                      <w:rFonts w:ascii="Century Gothic" w:eastAsia="Times New Roman" w:hAnsi="Century Gothic" w:cs="Arial"/>
+                      <w:color w:val="000000"/>
+                      <w:sz w:val="20"/>
+                      <w:szCs w:val="20"/>
+                    </w:rPr>
+                    <w:t>"Content-Type": "application/json"</w:t>
+                  </w:r>
+                </w:p>
+                <w:p>
+                  <w:pPr>
+                    <w:rPr>
+                      <w:rFonts w:ascii="Century Gothic" w:eastAsia="Times New Roman" w:hAnsi="Century Gothic" w:cs="Arial"/>
+                      <w:color w:val="000000"/>
+                      <w:sz w:val="20"/>
+                      <w:szCs w:val="20"/>
+                    </w:rPr>
+                  </w:pPr>
+                  <w:r>
+                    <w:rPr>
+                      <w:rFonts w:ascii="Century Gothic" w:eastAsia="Times New Roman" w:hAnsi="Century Gothic" w:cs="Arial"/>
+                      <w:color w:val="000000"/>
+                      <w:sz w:val="20"/>
+                      <w:szCs w:val="20"/>
+                    </w:rPr>
+                    <w:t>}</w:t>
+                  </w:r>
+                </w:p>
+                <w:p>
+                  <w:pPr>
+                    <w:rPr>
+                      <w:rFonts w:ascii="Century Gothic" w:eastAsia="Times New Roman" w:hAnsi="Century Gothic" w:cs="Arial"/>
+                      <w:color w:val="000000"/>
+                      <w:sz w:val="20"/>
+                      <w:szCs w:val="20"/>
+                    </w:rPr>
+                  </w:pPr>
+                </w:p>
+              </w:tc>
+            </w:tr>
+          </w:tbl>
+          <w:p>
+            <w:pPr>
+              <w:rPr>
+                <w:rFonts w:ascii="Century Gothic" w:eastAsia="Times New Roman" w:hAnsi="Century Gothic" w:cs="Arial"/>
+                <w:color w:val="000000"/>
+                <w:sz w:val="20"/>
+                <w:szCs w:val="20"/>
+              </w:rPr>
+            </w:pPr>
+          </w:p>
+          <w:p>
+            <w:pPr>
+              <w:rPr>
+                <w:rFonts w:ascii="Century Gothic" w:eastAsia="Times New Roman" w:hAnsi="Century Gothic" w:cs="Arial"/>
+                <w:b/>
+                <w:bCs/>
+                <w:color w:val="000000"/>
+                <w:sz w:val="8"/>
+                <w:szCs w:val="18"/>
+              </w:rPr>
+            </w:pPr>
+            <w:r>
+              <w:rPr>
+                <w:rFonts w:ascii="Century Gothic" w:eastAsia="Times New Roman" w:hAnsi="Century Gothic" w:cs="Arial"/>
+                <w:color w:val="000000"/>
+                <w:sz w:val="20"/>
+                <w:szCs w:val="20"/>
+              </w:rPr>
+              <w:t> </w:t>
+            </w:r>
+          </w:p>
+        </w:tc>
+        <w:tc>
+          <w:tcPr>
+            <w:tcW w:w="3725" w:type="dxa"/>
+            <w:vAlign w:val="center"/>
+          </w:tcPr>
+          <w:p>
+            <w:pPr>
+              <w:spacing w:after="160" w:line="278" w:lineRule="auto"/>
+              <w:rPr>
+                <w:rFonts w:ascii="Century Gothic" w:eastAsia="Times New Roman" w:hAnsi="Century Gothic" w:cs="Arial"/>
+                <w:b/>
+                <w:bCs/>
+                <w:color w:val="000000"/>
+                <w:sz w:val="8"/>
+                <w:szCs w:val="18"/>
+              </w:rPr>
+            </w:pPr>
+            <w:r>
+              <w:rPr>
+                <w:rFonts w:ascii="Century Gothic" w:eastAsia="Times New Roman" w:hAnsi="Century Gothic" w:cs="Arial"/>
+                <w:color w:val="000000"/>
+                <w:sz w:val="20"/>
+                <w:szCs w:val="20"/>
+              </w:rPr>
+              <w:t> </w:t>
+            </w:r>
+          </w:p>
+        </w:tc>
+        <w:tc>
+          <w:tcPr>
+            <w:tcW w:w="3725" w:type="dxa"/>
+            <w:vAlign w:val="center"/>
+          </w:tcPr>
+          <w:p>
+            <w:pPr>
+              <w:spacing w:after="160" w:line="278" w:lineRule="auto"/>
+              <w:rPr>
+                <w:rFonts w:ascii="Century Gothic" w:eastAsia="Times New Roman" w:hAnsi="Century Gothic" w:cs="Arial"/>
+                <w:b/>
+                <w:bCs/>
+                <w:color w:val="000000"/>
+                <w:sz w:val="8"/>
+                <w:szCs w:val="18"/>
+              </w:rPr>
+            </w:pPr>
+            <w:r>
+              <w:rPr>
+                <w:rFonts w:ascii="Century Gothic" w:eastAsia="Times New Roman" w:hAnsi="Century Gothic" w:cs="Arial"/>
+                <w:color w:val="000000"/>
+                <w:sz w:val="20"/>
+                <w:szCs w:val="20"/>
+              </w:rPr>
+              <w:t> </w:t>
+            </w:r>
+          </w:p>
+        </w:tc>
+        <w:tc>
+          <w:tcPr>
+            <w:tcW w:w="3725" w:type="dxa"/>
+            <w:vAlign w:val="center"/>
+          </w:tcPr>
+          <w:p>
+            <w:pPr>
+              <w:spacing w:after="160" w:line="278" w:lineRule="auto"/>
+              <w:rPr>
+                <w:rFonts w:ascii="Century Gothic" w:eastAsia="Times New Roman" w:hAnsi="Century Gothic" w:cs="Arial"/>
+                <w:b/>
+                <w:bCs/>
+                <w:color w:val="000000"/>
+                <w:sz w:val="8"/>
+                <w:szCs w:val="18"/>
+              </w:rPr>
+            </w:pPr>
+            <w:r>
+              <w:rPr>
+                <w:rFonts w:ascii="Century Gothic" w:eastAsia="Times New Roman" w:hAnsi="Century Gothic" w:cs="Arial"/>
+                <w:color w:val="000000"/>
+                <w:sz w:val="20"/>
+                <w:szCs w:val="20"/>
+              </w:rPr>
+              <w:t> </w:t>
+            </w:r>
+          </w:p>
+        </w:tc>
+      </w:tr>
+      <w:tr>
+        <w:trPr>
+          <w:gridAfter w:val="3"/>
+          <w:wAfter w:w="11175" w:type="dxa"/>
+          <w:trHeight w:val="571"/>
+        </w:trPr>
+        <w:tc>
+          <w:tcPr>
+            <w:tcW w:w="823" w:type="dxa"/>
+            <w:tcBorders>
+              <w:top w:val="nil"/>
+              <w:left w:val="single" w:sz="4" w:space="0" w:color="BFBFBF"/>
+              <w:bottom w:val="single" w:sz="4" w:space="0" w:color="BFBFBF"/>
+              <w:right w:val="single" w:sz="4" w:space="0" w:color="BFBFBF"/>
+            </w:tcBorders>
+            <w:shd w:val="clear" w:color="000000" w:fill="262626"/>
+            <w:vAlign w:val="center"/>
+            <w:hideMark/>
+          </w:tcPr>
+          <w:p>
+            <w:pPr>
+              <w:rPr>
+                <w:rFonts w:ascii="Century Gothic" w:eastAsia="Times New Roman" w:hAnsi="Century Gothic" w:cs="Arial"/>
+                <w:b/>
+                <w:bCs/>
+                <w:color w:val="FFFFFF"/>
+                <w:sz w:val="18"/>
+                <w:szCs w:val="20"/>
+              </w:rPr>
+            </w:pPr>
+            <w:r>
+              <w:rPr>
+                <w:rFonts w:ascii="Century Gothic" w:eastAsia="Times New Roman" w:hAnsi="Century Gothic" w:cs="Arial"/>
+                <w:b/>
+                <w:bCs/>
+                <w:color w:val="FFFFFF"/>
+                <w:sz w:val="18"/>
+                <w:szCs w:val="20"/>
+              </w:rPr>
+              <w:t>STEP ID</w:t>
+            </w:r>
+          </w:p>
+        </w:tc>
+        <w:tc>
+          <w:tcPr>
+            <w:tcW w:w="3005" w:type="dxa"/>
+            <w:tcBorders>
+              <w:top w:val="nil"/>
+              <w:left w:val="nil"/>
+              <w:bottom w:val="single" w:sz="4" w:space="0" w:color="BFBFBF"/>
+              <w:right w:val="single" w:sz="4" w:space="0" w:color="BFBFBF"/>
+            </w:tcBorders>
+            <w:shd w:val="clear" w:color="000000" w:fill="404040"/>
+            <w:vAlign w:val="center"/>
+            <w:hideMark/>
+          </w:tcPr>
+          <w:p>
+            <w:pPr>
+              <w:rPr>
+                <w:rFonts w:ascii="Century Gothic" w:eastAsia="Times New Roman" w:hAnsi="Century Gothic" w:cs="Arial"/>
+                <w:b/>
+                <w:bCs/>
+                <w:color w:val="FFFFFF"/>
+                <w:sz w:val="18"/>
+                <w:szCs w:val="20"/>
+              </w:rPr>
+            </w:pPr>
+            <w:r>
+              <w:rPr>
+                <w:rFonts w:ascii="Century Gothic" w:eastAsia="Times New Roman" w:hAnsi="Century Gothic" w:cs="Arial"/>
+                <w:b/>
+                <w:bCs/>
+                <w:color w:val="FFFFFF"/>
+                <w:sz w:val="18"/>
+                <w:szCs w:val="20"/>
+              </w:rPr>
+              <w:t>STEP DESCRIPTION</w:t>
+            </w:r>
+          </w:p>
+        </w:tc>
+        <w:tc>
+          <w:tcPr>
+            <w:tcW w:w="3685" w:type="dxa"/>
+            <w:tcBorders>
+              <w:top w:val="single" w:sz="4" w:space="0" w:color="BFBFBF"/>
+              <w:left w:val="nil"/>
+              <w:bottom w:val="single" w:sz="4" w:space="0" w:color="BFBFBF"/>
+              <w:right w:val="single" w:sz="4" w:space="0" w:color="BFBFBF"/>
+            </w:tcBorders>
+            <w:shd w:val="clear" w:color="000000" w:fill="222B35"/>
+            <w:noWrap/>
+            <w:vAlign w:val="center"/>
+          </w:tcPr>
+          <w:p>
+            <w:pPr>
+              <w:jc w:val="center"/>
+              <w:rPr>
+                <w:rFonts w:ascii="Century Gothic" w:eastAsia="Times New Roman" w:hAnsi="Century Gothic" w:cs="Arial"/>
+                <w:b/>
+                <w:bCs/>
+                <w:color w:val="FFFFFF"/>
+                <w:sz w:val="18"/>
+                <w:szCs w:val="20"/>
+              </w:rPr>
+            </w:pPr>
+            <w:r>
+              <w:rPr>
+                <w:rFonts w:ascii="Century Gothic" w:eastAsia="Times New Roman" w:hAnsi="Century Gothic" w:cs="Arial"/>
+                <w:b/>
+                <w:bCs/>
+                <w:color w:val="FFFFFF"/>
+                <w:sz w:val="18"/>
+                <w:szCs w:val="20"/>
+              </w:rPr>
+              <w:t xml:space="preserve">Data </w:t>
+            </w:r>
+          </w:p>
+        </w:tc>
+        <w:tc>
+          <w:tcPr>
+            <w:tcW w:w="4253" w:type="dxa"/>
+            <w:gridSpan w:val="3"/>
+            <w:tcBorders>
+              <w:top w:val="single" w:sz="4" w:space="0" w:color="BFBFBF"/>
+              <w:left w:val="nil"/>
+              <w:bottom w:val="single" w:sz="4" w:space="0" w:color="BFBFBF"/>
+              <w:right w:val="single" w:sz="4" w:space="0" w:color="BFBFBF"/>
+            </w:tcBorders>
+            <w:shd w:val="clear" w:color="000000" w:fill="333F4F"/>
+            <w:vAlign w:val="center"/>
+            <w:hideMark/>
+          </w:tcPr>
+          <w:p>
+            <w:pPr>
+              <w:rPr>
+                <w:rFonts w:ascii="Century Gothic" w:eastAsia="Times New Roman" w:hAnsi="Century Gothic" w:cs="Arial"/>
+                <w:b/>
+                <w:bCs/>
+                <w:color w:val="FFFFFF"/>
+                <w:sz w:val="18"/>
+                <w:szCs w:val="20"/>
+              </w:rPr>
+            </w:pPr>
+            <w:r>
+              <w:rPr>
+                <w:rFonts w:ascii="Century Gothic" w:eastAsia="Times New Roman" w:hAnsi="Century Gothic" w:cs="Arial"/>
+                <w:b/>
+                <w:bCs/>
+                <w:color w:val="FFFFFF"/>
+                <w:sz w:val="18"/>
+                <w:szCs w:val="20"/>
+              </w:rPr>
+              <w:t>EXPECTED RESULTS</w:t>
+            </w:r>
+          </w:p>
+        </w:tc>
+        <w:tc>
+          <w:tcPr>
+            <w:tcW w:w="283" w:type="dxa"/>
+            <w:tcBorders>
+              <w:top w:val="single" w:sz="4" w:space="0" w:color="BFBFBF"/>
+              <w:left w:val="nil"/>
+              <w:bottom w:val="single" w:sz="4" w:space="0" w:color="BFBFBF"/>
+              <w:right w:val="single" w:sz="4" w:space="0" w:color="BFBFBF"/>
+            </w:tcBorders>
+            <w:shd w:val="clear" w:color="000000" w:fill="595959"/>
+            <w:vAlign w:val="center"/>
+          </w:tcPr>
+          <w:p>
+            <w:pPr>
+              <w:rPr>
+                <w:rFonts w:ascii="Century Gothic" w:eastAsia="Times New Roman" w:hAnsi="Century Gothic" w:cs="Arial"/>
+                <w:b/>
+                <w:bCs/>
+                <w:color w:val="FFFFFF"/>
+                <w:sz w:val="18"/>
+                <w:szCs w:val="20"/>
+              </w:rPr>
+            </w:pPr>
+          </w:p>
+        </w:tc>
+        <w:tc>
+          <w:tcPr>
+            <w:tcW w:w="992" w:type="dxa"/>
+            <w:tcBorders>
+              <w:top w:val="single" w:sz="4" w:space="0" w:color="BFBFBF"/>
+              <w:left w:val="nil"/>
+              <w:bottom w:val="single" w:sz="4" w:space="0" w:color="BFBFBF"/>
+              <w:right w:val="single" w:sz="4" w:space="0" w:color="BFBFBF"/>
+            </w:tcBorders>
+            <w:shd w:val="clear" w:color="000000" w:fill="44546A"/>
+            <w:noWrap/>
+            <w:vAlign w:val="center"/>
+            <w:hideMark/>
+          </w:tcPr>
+          <w:p>
+            <w:pPr>
+              <w:rPr>
+                <w:rFonts w:ascii="Century Gothic" w:eastAsia="Times New Roman" w:hAnsi="Century Gothic" w:cs="Arial"/>
+                <w:b/>
+                <w:bCs/>
+                <w:color w:val="FFFFFF"/>
+                <w:sz w:val="18"/>
+                <w:szCs w:val="20"/>
+              </w:rPr>
+            </w:pPr>
+            <w:r>
+              <w:rPr>
+                <w:rFonts w:ascii="Century Gothic" w:eastAsia="Times New Roman" w:hAnsi="Century Gothic" w:cs="Arial"/>
+                <w:b/>
+                <w:bCs/>
+                <w:color w:val="FFFFFF"/>
+                <w:sz w:val="18"/>
+                <w:szCs w:val="20"/>
+              </w:rPr>
+              <w:t>PASS / FAIL</w:t>
+            </w:r>
+          </w:p>
+        </w:tc>
+        <w:tc>
+          <w:tcPr>
+            <w:tcW w:w="2063" w:type="dxa"/>
+            <w:gridSpan w:val="2"/>
+            <w:tcBorders>
+              <w:top w:val="single" w:sz="4" w:space="0" w:color="BFBFBF"/>
+              <w:left w:val="nil"/>
+              <w:bottom w:val="single" w:sz="4" w:space="0" w:color="BFBFBF"/>
+              <w:right w:val="single" w:sz="4" w:space="0" w:color="BFBFBF"/>
+            </w:tcBorders>
+            <w:shd w:val="clear" w:color="000000" w:fill="333F4F"/>
+            <w:vAlign w:val="center"/>
+            <w:hideMark/>
+          </w:tcPr>
+          <w:p>
+            <w:pPr>
+              <w:rPr>
+                <w:rFonts w:ascii="Century Gothic" w:eastAsia="Times New Roman" w:hAnsi="Century Gothic" w:cs="Arial"/>
+                <w:b/>
+                <w:bCs/>
+                <w:color w:val="FFFFFF"/>
+                <w:sz w:val="18"/>
+                <w:szCs w:val="20"/>
+              </w:rPr>
+            </w:pPr>
+            <w:r>
+              <w:rPr>
+                <w:rFonts w:ascii="Century Gothic" w:eastAsia="Times New Roman" w:hAnsi="Century Gothic" w:cs="Arial"/>
+                <w:b/>
+                <w:bCs/>
+                <w:color w:val="FFFFFF"/>
+                <w:sz w:val="18"/>
+                <w:szCs w:val="20"/>
+              </w:rPr>
+              <w:t>ADDITIONAL NOTES</w:t>
+            </w:r>
+          </w:p>
+        </w:tc>
+      </w:tr>
+      <w:tr>
+        <w:trPr>
+          <w:gridAfter w:val="3"/>
+          <w:wAfter w:w="11175" w:type="dxa"/>
+          <w:trHeight w:val="1195"/>
+        </w:trPr>
+        <w:tc>
+          <w:tcPr>
+            <w:tcW w:w="823" w:type="dxa"/>
+            <w:tcBorders>
+              <w:top w:val="nil"/>
+              <w:left w:val="single" w:sz="4" w:space="0" w:color="BFBFBF"/>
+              <w:bottom w:val="single" w:sz="4" w:space="0" w:color="BFBFBF"/>
+              <w:right w:val="single" w:sz="4" w:space="0" w:color="BFBFBF"/>
+            </w:tcBorders>
+            <w:shd w:val="clear" w:color="000000" w:fill="D9D9D9"/>
+            <w:vAlign w:val="center"/>
+            <w:hideMark/>
+          </w:tcPr>
+          <w:p>
+            <w:pPr>
+              <w:rPr>
+                <w:rFonts w:ascii="Century Gothic" w:eastAsia="Times New Roman" w:hAnsi="Century Gothic" w:cs="Arial"/>
+                <w:color w:val="000000"/>
+                <w:sz w:val="22"/>
+                <w:szCs w:val="22"/>
+              </w:rPr>
+            </w:pPr>
+            <w:r>
+              <w:rPr>
+                <w:rFonts w:ascii="Century Gothic" w:eastAsia="Times New Roman" w:hAnsi="Century Gothic" w:cs="Arial"/>
+                <w:color w:val="000000"/>
+                <w:sz w:val="22"/>
+                <w:szCs w:val="22"/>
+              </w:rPr>
+              <w:t> </w:t>
+            </w:r>
+            <w:r>
+              <w:rPr>
+                <w:rFonts w:ascii="Century Gothic" w:eastAsia="Times New Roman" w:hAnsi="Century Gothic" w:cs="Arial"/>
+                <w:color w:val="000000"/>
+                <w:sz w:val="22"/>
+                <w:szCs w:val="22"/>
+              </w:rPr>
+              <w:t>1</w:t>
+            </w:r>
+          </w:p>
+        </w:tc>
+        <w:tc>
+          <w:tcPr>
+            <w:tcW w:w="3005" w:type="dxa"/>
+            <w:tcBorders>
+              <w:top w:val="nil"/>
+              <w:left w:val="nil"/>
+              <w:bottom w:val="single" w:sz="4" w:space="0" w:color="BFBFBF"/>
+              <w:right w:val="single" w:sz="4" w:space="0" w:color="BFBFBF"/>
+            </w:tcBorders>
+            <w:shd w:val="clear" w:color="000000" w:fill="E6E6E6"/>
+            <w:vAlign w:val="center"/>
+            <w:hideMark/>
+          </w:tcPr>
+          <w:p>
+            <w:pPr>
+              <w:rPr>
+                <w:rFonts w:ascii="Century Gothic" w:eastAsia="Times New Roman" w:hAnsi="Century Gothic" w:cs="Arial"/>
+                <w:color w:val="000000"/>
+                <w:sz w:val="22"/>
+                <w:szCs w:val="22"/>
+              </w:rPr>
+            </w:pPr>
+            <w:r>
+              <w:rPr>
+                <w:rFonts w:ascii="Century Gothic" w:eastAsia="Times New Roman" w:hAnsi="Century Gothic" w:cs="Arial"/>
+                <w:color w:val="000000"/>
+                <w:sz w:val="22"/>
+                <w:szCs w:val="22"/>
+              </w:rPr>
+              <w:t>Arrange the required data.</w:t>
+            </w:r>
+          </w:p>
+          <w:p>
+            <w:pPr>
+              <w:rPr>
+                <w:rFonts w:ascii="Century Gothic" w:eastAsia="Times New Roman" w:hAnsi="Century Gothic" w:cs="Arial"/>
+                <w:color w:val="000000"/>
+                <w:sz w:val="22"/>
+                <w:szCs w:val="22"/>
+              </w:rPr>
+            </w:pPr>
+          </w:p>
+        </w:tc>
+        <w:tc>
+          <w:tcPr>
+            <w:tcW w:w="3685" w:type="dxa"/>
+            <w:tcBorders>
+              <w:top w:val="nil"/>
+              <w:left w:val="nil"/>
+              <w:bottom w:val="single" w:sz="4" w:space="0" w:color="BFBFBF"/>
+              <w:right w:val="single" w:sz="4" w:space="0" w:color="BFBFBF"/>
+            </w:tcBorders>
+            <w:shd w:val="clear" w:color="000000" w:fill="EAEEF3"/>
+            <w:noWrap/>
+            <w:vAlign w:val="center"/>
+          </w:tcPr>
+          <w:p>
+            <w:pPr>
+              <w:rPr>
+                <w:rFonts w:ascii="Century Gothic" w:eastAsia="Times New Roman" w:hAnsi="Century Gothic" w:cs="Arial"/>
+                <w:color w:val="000000"/>
+                <w:sz w:val="20"/>
+                <w:szCs w:val="20"/>
+              </w:rPr>
+            </w:pPr>
+            <w:r>
+              <w:rPr>
+                <w:rFonts w:ascii="Century Gothic" w:eastAsia="Times New Roman" w:hAnsi="Century Gothic" w:cs="Arial"/>
+                <w:color w:val="000000"/>
+                <w:sz w:val="20"/>
+                <w:szCs w:val="20"/>
+              </w:rPr>
+              <w:t>{</w:t>
+            </w:r>
+          </w:p>
+          <w:p>
+            <w:pPr>
+              <w:rPr>
+                <w:rFonts w:ascii="Century Gothic" w:eastAsia="Times New Roman" w:hAnsi="Century Gothic" w:cs="Arial"/>
+                <w:color w:val="000000"/>
+                <w:sz w:val="20"/>
+                <w:szCs w:val="20"/>
+              </w:rPr>
+            </w:pPr>
+            <w:r>
+              <w:rPr>
+                <w:rFonts w:ascii="Century Gothic" w:eastAsia="Times New Roman" w:hAnsi="Century Gothic" w:cs="Arial"/>
+                <w:color w:val="000000"/>
+                <w:sz w:val="20"/>
+                <w:szCs w:val="20"/>
+              </w:rPr>
+              <w:t>"companyIds": [5383240, 2382910],</w:t>
+            </w:r>
+          </w:p>
+          <w:p>
+            <w:pPr>
+              <w:rPr>
+                <w:rFonts w:ascii="Century Gothic" w:eastAsia="Times New Roman" w:hAnsi="Century Gothic" w:cs="Arial"/>
+                <w:color w:val="000000"/>
+                <w:sz w:val="20"/>
+                <w:szCs w:val="20"/>
+              </w:rPr>
+            </w:pPr>
+            <w:r>
+              <w:rPr>
+                <w:rFonts w:ascii="Century Gothic" w:eastAsia="Times New Roman" w:hAnsi="Century Gothic" w:cs="Arial"/>
+                <w:color w:val="000000"/>
+                <w:sz w:val="20"/>
+                <w:szCs w:val="20"/>
+              </w:rPr>
+              <w:t>"page": 1</w:t>
+            </w:r>
+          </w:p>
+          <w:p>
+            <w:pPr>
+              <w:rPr>
+                <w:rFonts w:ascii="Century Gothic" w:eastAsia="Times New Roman" w:hAnsi="Century Gothic" w:cs="Arial"/>
+                <w:color w:val="000000"/>
+                <w:sz w:val="20"/>
+                <w:szCs w:val="20"/>
+              </w:rPr>
+            </w:pPr>
+            <w:r>
+              <w:rPr>
+                <w:rFonts w:ascii="Century Gothic" w:eastAsia="Times New Roman" w:hAnsi="Century Gothic" w:cs="Arial"/>
+                <w:color w:val="000000"/>
+                <w:sz w:val="20"/>
+                <w:szCs w:val="20"/>
+              </w:rPr>
+              <w:t>}</w:t>
+            </w:r>
+          </w:p>
+          <w:p>
+            <w:pPr>
+              <w:jc w:val="center"/>
+              <w:rPr>
+                <w:rFonts w:ascii="Century Gothic" w:eastAsia="Times New Roman" w:hAnsi="Century Gothic" w:cs="Arial"/>
+                <w:color w:val="000000"/>
+                <w:sz w:val="20"/>
+                <w:szCs w:val="20"/>
+              </w:rPr>
+            </w:pPr>
+          </w:p>
+        </w:tc>
+        <w:tc>
+          <w:tcPr>
+            <w:tcW w:w="4253" w:type="dxa"/>
+            <w:gridSpan w:val="3"/>
+            <w:tcBorders>
+              <w:top w:val="nil"/>
+              <w:left w:val="nil"/>
+              <w:bottom w:val="single" w:sz="4" w:space="0" w:color="BFBFBF"/>
+              <w:right w:val="single" w:sz="4" w:space="0" w:color="BFBFBF"/>
+            </w:tcBorders>
+            <w:shd w:val="clear" w:color="auto" w:fill="auto"/>
+            <w:vAlign w:val="center"/>
+            <w:hideMark/>
+          </w:tcPr>
+          <w:p>
+            <w:pPr>
+              <w:rPr>
+                <w:rFonts w:ascii="Century Gothic" w:eastAsia="Times New Roman" w:hAnsi="Century Gothic" w:cs="Arial"/>
+                <w:color w:val="000000"/>
+                <w:sz w:val="20"/>
+                <w:szCs w:val="20"/>
+              </w:rPr>
+            </w:pPr>
+            <w:r>
+              <w:rPr>
+                <w:rFonts w:ascii="Century Gothic" w:eastAsia="Times New Roman" w:hAnsi="Century Gothic" w:cs="Arial"/>
+                <w:color w:val="000000"/>
+                <w:sz w:val="20"/>
+                <w:szCs w:val="20"/>
+              </w:rPr>
+              <w:t> </w:t>
+            </w:r>
+            <w:r>
+              <w:rPr>
+                <w:rFonts w:ascii="Century Gothic" w:eastAsia="Times New Roman" w:hAnsi="Century Gothic" w:cs="Arial"/>
+                <w:color w:val="000000"/>
+                <w:sz w:val="20"/>
+                <w:szCs w:val="20"/>
+              </w:rPr>
+              <w:t>-</w:t>
+            </w:r>
+          </w:p>
+        </w:tc>
+        <w:tc>
+          <w:tcPr>
+            <w:tcW w:w="283" w:type="dxa"/>
+            <w:tcBorders>
+              <w:top w:val="nil"/>
+              <w:left w:val="nil"/>
+              <w:bottom w:val="single" w:sz="4" w:space="0" w:color="BFBFBF"/>
+              <w:right w:val="single" w:sz="4" w:space="0" w:color="BFBFBF"/>
+            </w:tcBorders>
+            <w:shd w:val="clear" w:color="000000" w:fill="F2F2F2"/>
+            <w:vAlign w:val="center"/>
+          </w:tcPr>
+          <w:p>
+            <w:pPr>
+              <w:rPr>
+                <w:rFonts w:ascii="Century Gothic" w:eastAsia="Times New Roman" w:hAnsi="Century Gothic" w:cs="Arial"/>
+                <w:color w:val="000000"/>
+                <w:sz w:val="20"/>
+                <w:szCs w:val="20"/>
+              </w:rPr>
+            </w:pPr>
+          </w:p>
+        </w:tc>
+        <w:tc>
+          <w:tcPr>
+            <w:tcW w:w="992" w:type="dxa"/>
+            <w:tcBorders>
+              <w:top w:val="nil"/>
+              <w:left w:val="nil"/>
+              <w:bottom w:val="single" w:sz="4" w:space="0" w:color="BFBFBF"/>
+              <w:right w:val="single" w:sz="4" w:space="0" w:color="BFBFBF"/>
+            </w:tcBorders>
+            <w:shd w:val="clear" w:color="000000" w:fill="EAEEF3"/>
+            <w:vAlign w:val="center"/>
+            <w:hideMark/>
+          </w:tcPr>
+          <w:p>
+            <w:pPr>
+              <w:rPr>
+                <w:rFonts w:ascii="Century Gothic" w:eastAsia="Times New Roman" w:hAnsi="Century Gothic" w:cs="Arial"/>
+                <w:color w:val="000000"/>
+                <w:sz w:val="20"/>
+                <w:szCs w:val="20"/>
+              </w:rPr>
+            </w:pPr>
+            <w:r>
+              <w:rPr>
+                <w:rFonts w:ascii="Century Gothic" w:eastAsia="Times New Roman" w:hAnsi="Century Gothic" w:cs="Arial"/>
+                <w:color w:val="000000"/>
+                <w:sz w:val="20"/>
+                <w:szCs w:val="20"/>
+              </w:rPr>
+              <w:t> </w:t>
+            </w:r>
+            <w:r>
+              <w:rPr>
+                <w:rFonts w:ascii="Century Gothic" w:eastAsia="Times New Roman" w:hAnsi="Century Gothic" w:cs="Arial"/>
+                <w:color w:val="000000"/>
+                <w:sz w:val="20"/>
+                <w:szCs w:val="20"/>
+              </w:rPr>
+              <w:t>Pass</w:t>
+            </w:r>
+          </w:p>
+        </w:tc>
+        <w:tc>
+          <w:tcPr>
+            <w:tcW w:w="2063" w:type="dxa"/>
+            <w:gridSpan w:val="2"/>
+            <w:tcBorders>
+              <w:top w:val="nil"/>
+              <w:left w:val="nil"/>
+              <w:bottom w:val="single" w:sz="4" w:space="0" w:color="BFBFBF"/>
+              <w:right w:val="single" w:sz="4" w:space="0" w:color="BFBFBF"/>
+            </w:tcBorders>
+            <w:shd w:val="clear" w:color="auto" w:fill="auto"/>
+            <w:vAlign w:val="center"/>
+            <w:hideMark/>
+          </w:tcPr>
+          <w:p>
+            <w:pPr>
+              <w:rPr>
+                <w:rFonts w:ascii="Century Gothic" w:eastAsia="Times New Roman" w:hAnsi="Century Gothic" w:cs="Arial"/>
+                <w:color w:val="000000"/>
+                <w:sz w:val="20"/>
+                <w:szCs w:val="20"/>
+              </w:rPr>
+            </w:pPr>
+            <w:r>
+              <w:rPr>
+                <w:rFonts w:ascii="Century Gothic" w:eastAsia="Times New Roman" w:hAnsi="Century Gothic" w:cs="Arial"/>
+                <w:color w:val="000000"/>
+                <w:sz w:val="20"/>
+                <w:szCs w:val="20"/>
+              </w:rPr>
+              <w:t> </w:t>
+            </w:r>
+          </w:p>
+        </w:tc>
+      </w:tr>
+      <w:tr>
+        <w:trPr>
+          <w:gridAfter w:val="3"/>
+          <w:wAfter w:w="11175" w:type="dxa"/>
+          <w:trHeight w:val="1241"/>
+        </w:trPr>
+        <w:tc>
+          <w:tcPr>
+            <w:tcW w:w="823" w:type="dxa"/>
+            <w:tcBorders>
+              <w:top w:val="nil"/>
+              <w:left w:val="single" w:sz="4" w:space="0" w:color="BFBFBF"/>
+              <w:bottom w:val="single" w:sz="4" w:space="0" w:color="BFBFBF"/>
+              <w:right w:val="single" w:sz="4" w:space="0" w:color="BFBFBF"/>
+            </w:tcBorders>
+            <w:shd w:val="clear" w:color="000000" w:fill="D9D9D9"/>
+            <w:vAlign w:val="center"/>
+          </w:tcPr>
+          <w:p>
+            <w:pPr>
+              <w:rPr>
+                <w:rFonts w:ascii="Century Gothic" w:eastAsia="Times New Roman" w:hAnsi="Century Gothic" w:cs="Arial"/>
+                <w:color w:val="000000"/>
+                <w:sz w:val="22"/>
+                <w:szCs w:val="22"/>
+              </w:rPr>
+            </w:pPr>
+            <w:r>
+              <w:rPr>
+                <w:rFonts w:ascii="Century Gothic" w:eastAsia="Times New Roman" w:hAnsi="Century Gothic" w:cs="Arial"/>
+                <w:color w:val="000000"/>
+                <w:sz w:val="22"/>
+                <w:szCs w:val="22"/>
+              </w:rPr>
+              <w:t>2</w:t>
+            </w:r>
+          </w:p>
+        </w:tc>
+        <w:tc>
+          <w:tcPr>
+            <w:tcW w:w="3005" w:type="dxa"/>
+            <w:tcBorders>
+              <w:top w:val="nil"/>
+              <w:left w:val="nil"/>
+              <w:bottom w:val="single" w:sz="4" w:space="0" w:color="BFBFBF"/>
+              <w:right w:val="single" w:sz="4" w:space="0" w:color="BFBFBF"/>
+            </w:tcBorders>
+            <w:shd w:val="clear" w:color="000000" w:fill="E6E6E6"/>
+            <w:vAlign w:val="center"/>
+          </w:tcPr>
+          <w:p>
+            <w:pPr>
+              <w:rPr>
+                <w:rFonts w:ascii="Century Gothic" w:eastAsia="Times New Roman" w:hAnsi="Century Gothic" w:cs="Arial"/>
+                <w:color w:val="000000"/>
+                <w:sz w:val="22"/>
+                <w:szCs w:val="22"/>
+              </w:rPr>
+            </w:pPr>
+            <w:r>
+              <w:rPr>
+                <w:rFonts w:ascii="Century Gothic" w:eastAsia="Times New Roman" w:hAnsi="Century Gothic" w:cs="Arial"/>
+                <w:color w:val="000000"/>
+                <w:sz w:val="22"/>
+                <w:szCs w:val="22"/>
+              </w:rPr>
+              <w:t>Send a POST request including the data to the URL</w:t>
+            </w:r>
+          </w:p>
+        </w:tc>
+        <w:tc>
+          <w:tcPr>
+            <w:tcW w:w="3685" w:type="dxa"/>
+            <w:tcBorders>
+              <w:top w:val="nil"/>
+              <w:left w:val="nil"/>
+              <w:bottom w:val="single" w:sz="4" w:space="0" w:color="BFBFBF"/>
+              <w:right w:val="single" w:sz="4" w:space="0" w:color="BFBFBF"/>
+            </w:tcBorders>
+            <w:shd w:val="clear" w:color="000000" w:fill="EAEEF3"/>
+            <w:noWrap/>
+            <w:vAlign w:val="center"/>
+          </w:tcPr>
+          <w:p>
+            <w:pPr>
+              <w:rPr>
+                <w:rFonts w:ascii="Century Gothic" w:eastAsia="Times New Roman" w:hAnsi="Century Gothic" w:cs="Arial"/>
+                <w:color w:val="000000"/>
+                <w:sz w:val="20"/>
+                <w:szCs w:val="20"/>
+              </w:rPr>
+            </w:pPr>
+            <w:r>
+              <w:rPr>
+                <w:rFonts w:ascii="Century Gothic" w:eastAsia="Times New Roman" w:hAnsi="Century Gothic" w:cs="Arial"/>
+                <w:color w:val="000000"/>
+                <w:sz w:val="20"/>
+                <w:szCs w:val="20"/>
+              </w:rPr>
+              <w:t>https://linkedin-api8.p.rapidapi.com/company-jobs</w:t>
+            </w:r>
+          </w:p>
+          <w:p>
+            <w:pPr>
+              <w:rPr>
+                <w:rFonts w:ascii="Century Gothic" w:eastAsia="Times New Roman" w:hAnsi="Century Gothic" w:cs="Arial"/>
+                <w:color w:val="000000"/>
+                <w:sz w:val="20"/>
+                <w:szCs w:val="20"/>
+              </w:rPr>
+            </w:pPr>
+          </w:p>
+        </w:tc>
+        <w:tc>
+          <w:tcPr>
+            <w:tcW w:w="4253" w:type="dxa"/>
+            <w:gridSpan w:val="3"/>
+            <w:tcBorders>
+              <w:top w:val="nil"/>
+              <w:left w:val="nil"/>
+              <w:bottom w:val="single" w:sz="4" w:space="0" w:color="BFBFBF"/>
+              <w:right w:val="single" w:sz="4" w:space="0" w:color="BFBFBF"/>
+            </w:tcBorders>
+            <w:shd w:val="clear" w:color="auto" w:fill="auto"/>
+            <w:vAlign w:val="center"/>
+          </w:tcPr>
+          <w:p>
+            <w:pPr>
+              <w:rPr>
+                <w:rFonts w:ascii="Century Gothic" w:eastAsia="Times New Roman" w:hAnsi="Century Gothic" w:cs="Arial"/>
+                <w:color w:val="000000"/>
+                <w:sz w:val="20"/>
+                <w:szCs w:val="20"/>
+              </w:rPr>
+            </w:pPr>
+            <w:r>
+              <w:rPr>
+                <w:rFonts w:ascii="Century Gothic" w:eastAsia="Times New Roman" w:hAnsi="Century Gothic" w:cs="Arial"/>
+                <w:color w:val="000000"/>
+                <w:sz w:val="20"/>
+                <w:szCs w:val="20"/>
+              </w:rPr>
+              <w:t>-</w:t>
+            </w:r>
+          </w:p>
+        </w:tc>
+        <w:tc>
+          <w:tcPr>
+            <w:tcW w:w="283" w:type="dxa"/>
+            <w:tcBorders>
+              <w:top w:val="nil"/>
+              <w:left w:val="nil"/>
+              <w:bottom w:val="single" w:sz="4" w:space="0" w:color="BFBFBF"/>
+              <w:right w:val="single" w:sz="4" w:space="0" w:color="BFBFBF"/>
+            </w:tcBorders>
+            <w:shd w:val="clear" w:color="000000" w:fill="F2F2F2"/>
+            <w:vAlign w:val="center"/>
+          </w:tcPr>
+          <w:p>
+            <w:pPr>
+              <w:rPr>
+                <w:rFonts w:ascii="Century Gothic" w:eastAsia="Times New Roman" w:hAnsi="Century Gothic" w:cs="Arial"/>
+                <w:color w:val="000000"/>
+                <w:sz w:val="20"/>
+                <w:szCs w:val="20"/>
+              </w:rPr>
+            </w:pPr>
+          </w:p>
+        </w:tc>
+        <w:tc>
+          <w:tcPr>
+            <w:tcW w:w="992" w:type="dxa"/>
+            <w:tcBorders>
+              <w:top w:val="nil"/>
+              <w:left w:val="nil"/>
+              <w:bottom w:val="single" w:sz="4" w:space="0" w:color="BFBFBF"/>
+              <w:right w:val="single" w:sz="4" w:space="0" w:color="BFBFBF"/>
+            </w:tcBorders>
+            <w:shd w:val="clear" w:color="000000" w:fill="EAEEF3"/>
+            <w:vAlign w:val="center"/>
+          </w:tcPr>
+          <w:p>
+            <w:pPr>
+              <w:rPr>
+                <w:rFonts w:ascii="Century Gothic" w:eastAsia="Times New Roman" w:hAnsi="Century Gothic" w:cs="Arial"/>
+                <w:color w:val="000000"/>
+                <w:sz w:val="20"/>
+                <w:szCs w:val="20"/>
+              </w:rPr>
+            </w:pPr>
+          </w:p>
+        </w:tc>
+        <w:tc>
+          <w:tcPr>
+            <w:tcW w:w="2063" w:type="dxa"/>
+            <w:gridSpan w:val="2"/>
+            <w:tcBorders>
+              <w:top w:val="nil"/>
+              <w:left w:val="nil"/>
+              <w:bottom w:val="single" w:sz="4" w:space="0" w:color="BFBFBF"/>
+              <w:right w:val="single" w:sz="4" w:space="0" w:color="BFBFBF"/>
+            </w:tcBorders>
+            <w:shd w:val="clear" w:color="auto" w:fill="auto"/>
+            <w:vAlign w:val="center"/>
+          </w:tcPr>
+          <w:p>
+            <w:pPr>
+              <w:rPr>
+                <w:rFonts w:ascii="Century Gothic" w:eastAsia="Times New Roman" w:hAnsi="Century Gothic" w:cs="Arial"/>
+                <w:color w:val="000000"/>
+                <w:sz w:val="20"/>
+                <w:szCs w:val="20"/>
+              </w:rPr>
+            </w:pPr>
+          </w:p>
+        </w:tc>
+      </w:tr>
+      <w:tr>
+        <w:trPr>
+          <w:gridAfter w:val="3"/>
+          <w:wAfter w:w="11175" w:type="dxa"/>
+          <w:trHeight w:val="1351"/>
+        </w:trPr>
+        <w:tc>
+          <w:tcPr>
+            <w:tcW w:w="823" w:type="dxa"/>
+            <w:tcBorders>
+              <w:top w:val="nil"/>
+              <w:left w:val="single" w:sz="4" w:space="0" w:color="BFBFBF"/>
+              <w:bottom w:val="single" w:sz="4" w:space="0" w:color="BFBFBF"/>
+              <w:right w:val="single" w:sz="4" w:space="0" w:color="BFBFBF"/>
+            </w:tcBorders>
+            <w:shd w:val="clear" w:color="000000" w:fill="D9D9D9"/>
+            <w:vAlign w:val="center"/>
+            <w:hideMark/>
+          </w:tcPr>
+          <w:p>
+            <w:pPr>
+              <w:rPr>
+                <w:rFonts w:ascii="Century Gothic" w:eastAsia="Times New Roman" w:hAnsi="Century Gothic" w:cs="Arial"/>
+                <w:color w:val="000000"/>
+                <w:sz w:val="22"/>
+                <w:szCs w:val="22"/>
+              </w:rPr>
+            </w:pPr>
+            <w:r>
+              <w:rPr>
+                <w:rFonts w:ascii="Century Gothic" w:eastAsia="Times New Roman" w:hAnsi="Century Gothic" w:cs="Arial"/>
+                <w:color w:val="000000"/>
+                <w:sz w:val="22"/>
+                <w:szCs w:val="22"/>
+              </w:rPr>
+              <w:t> </w:t>
+            </w:r>
+            <w:r>
+              <w:rPr>
+                <w:rFonts w:ascii="Century Gothic" w:eastAsia="Times New Roman" w:hAnsi="Century Gothic" w:cs="Arial"/>
+                <w:color w:val="000000"/>
+                <w:sz w:val="22"/>
+                <w:szCs w:val="22"/>
+              </w:rPr>
+              <w:t>3</w:t>
+            </w:r>
+          </w:p>
+        </w:tc>
+        <w:tc>
+          <w:tcPr>
+            <w:tcW w:w="3005" w:type="dxa"/>
+            <w:tcBorders>
+              <w:top w:val="nil"/>
+              <w:left w:val="nil"/>
+              <w:bottom w:val="single" w:sz="4" w:space="0" w:color="BFBFBF"/>
+              <w:right w:val="single" w:sz="4" w:space="0" w:color="BFBFBF"/>
+            </w:tcBorders>
+            <w:shd w:val="clear" w:color="000000" w:fill="E6E6E6"/>
+            <w:vAlign w:val="center"/>
+            <w:hideMark/>
+          </w:tcPr>
+          <w:p>
+            <w:pPr>
+              <w:pStyle w:val="a9"/>
+              <w:numPr>
+                <w:ilvl w:val="0"/>
+                <w:numId w:val="1"/>
+              </w:numPr>
+              <w:rPr>
+                <w:rFonts w:ascii="Century Gothic" w:eastAsia="Times New Roman" w:hAnsi="Century Gothic" w:cs="Arial"/>
+                <w:color w:val="000000"/>
+                <w:sz w:val="22"/>
+                <w:szCs w:val="22"/>
+              </w:rPr>
+            </w:pPr>
+            <w:r>
+              <w:rPr>
+                <w:rFonts w:ascii="Century Gothic" w:eastAsia="Times New Roman" w:hAnsi="Century Gothic" w:cs="Arial"/>
+                <w:color w:val="000000"/>
+                <w:sz w:val="20"/>
+                <w:szCs w:val="20"/>
+              </w:rPr>
+              <w:t>Check the response code</w:t>
+            </w:r>
+            <w:r>
+              <w:rPr>
+                <w:rFonts w:ascii="Century Gothic" w:eastAsia="Times New Roman" w:hAnsi="Century Gothic" w:cs="Arial"/>
+                <w:color w:val="000000"/>
+                <w:sz w:val="22"/>
+                <w:szCs w:val="22"/>
+              </w:rPr>
+              <w:t>.</w:t>
+            </w:r>
+          </w:p>
+          <w:p>
+            <w:pPr>
+              <w:pStyle w:val="a9"/>
+              <w:numPr>
+                <w:ilvl w:val="0"/>
+                <w:numId w:val="1"/>
+              </w:numPr>
+              <w:rPr>
+                <w:rFonts w:ascii="Century Gothic" w:eastAsia="Times New Roman" w:hAnsi="Century Gothic" w:cs="Arial"/>
+                <w:color w:val="000000"/>
+                <w:sz w:val="22"/>
+                <w:szCs w:val="22"/>
+              </w:rPr>
+            </w:pPr>
+            <w:r>
+              <w:rPr>
+                <w:rFonts w:ascii="Century Gothic" w:eastAsia="Times New Roman" w:hAnsi="Century Gothic" w:cs="Arial"/>
+                <w:color w:val="000000"/>
+                <w:sz w:val="20"/>
+                <w:szCs w:val="20"/>
+              </w:rPr>
+              <w:t>Check data structure of each element in the json file</w:t>
+            </w:r>
+            <w:r>
+              <w:rPr>
+                <w:rFonts w:ascii="Century Gothic" w:eastAsia="Times New Roman" w:hAnsi="Century Gothic" w:cs="Arial"/>
+                <w:color w:val="000000"/>
+                <w:sz w:val="22"/>
+                <w:szCs w:val="22"/>
+              </w:rPr>
+              <w:t>.</w:t>
+            </w:r>
+          </w:p>
+        </w:tc>
+        <w:tc>
+          <w:tcPr>
+            <w:tcW w:w="3685" w:type="dxa"/>
+            <w:tcBorders>
+              <w:top w:val="nil"/>
+              <w:left w:val="nil"/>
+              <w:bottom w:val="single" w:sz="4" w:space="0" w:color="BFBFBF"/>
+              <w:right w:val="single" w:sz="4" w:space="0" w:color="BFBFBF"/>
+            </w:tcBorders>
+            <w:shd w:val="clear" w:color="000000" w:fill="EAEEF3"/>
+            <w:noWrap/>
+            <w:vAlign w:val="center"/>
+          </w:tcPr>
+          <w:p>
+            <w:pPr>
+              <w:jc w:val="center"/>
+              <w:rPr>
+                <w:rFonts w:ascii="Century Gothic" w:eastAsia="Times New Roman" w:hAnsi="Century Gothic" w:cs="Arial"/>
+                <w:color w:val="000000"/>
+                <w:sz w:val="20"/>
+                <w:szCs w:val="20"/>
+              </w:rPr>
+            </w:pPr>
+            <w:r>
+              <w:rPr>
+                <w:rFonts w:ascii="Century Gothic" w:eastAsia="Times New Roman" w:hAnsi="Century Gothic" w:cs="Arial"/>
+                <w:color w:val="000000"/>
+                <w:sz w:val="20"/>
+                <w:szCs w:val="20"/>
+              </w:rPr>
+              <w:t>-</w:t>
+            </w:r>
+          </w:p>
+        </w:tc>
+        <w:tc>
+          <w:tcPr>
+            <w:tcW w:w="4253" w:type="dxa"/>
+            <w:gridSpan w:val="3"/>
+            <w:tcBorders>
+              <w:top w:val="nil"/>
+              <w:left w:val="nil"/>
+              <w:bottom w:val="single" w:sz="4" w:space="0" w:color="BFBFBF"/>
+              <w:right w:val="single" w:sz="4" w:space="0" w:color="BFBFBF"/>
+            </w:tcBorders>
+            <w:shd w:val="clear" w:color="auto" w:fill="auto"/>
+            <w:vAlign w:val="center"/>
+            <w:hideMark/>
+          </w:tcPr>
+          <w:p>
+            <w:pPr>
+              <w:pStyle w:val="a9"/>
+              <w:numPr>
+                <w:ilvl w:val="0"/>
+                <w:numId w:val="2"/>
+              </w:numPr>
+              <w:rPr>
+                <w:rFonts w:ascii="Century Gothic" w:eastAsia="Times New Roman" w:hAnsi="Century Gothic" w:cs="Arial"/>
+                <w:color w:val="000000"/>
+                <w:sz w:val="20"/>
+                <w:szCs w:val="20"/>
+              </w:rPr>
+            </w:pPr>
+            <w:r>
+              <w:rPr>
+                <w:rFonts w:ascii="Century Gothic" w:eastAsia="Times New Roman" w:hAnsi="Century Gothic" w:cs="Arial"/>
+                <w:color w:val="000000"/>
+                <w:sz w:val="20"/>
+                <w:szCs w:val="20"/>
+              </w:rPr>
+              <w:t>Status code is 200</w:t>
+            </w:r>
+            <w:r>
+              <w:rPr>
+                <w:rFonts w:ascii="Century Gothic" w:eastAsia="Times New Roman" w:hAnsi="Century Gothic" w:cs="Arial"/>
+                <w:color w:val="000000"/>
+                <w:sz w:val="20"/>
+                <w:szCs w:val="20"/>
+              </w:rPr>
+              <w:t>.</w:t>
+            </w:r>
+          </w:p>
+          <w:p>
+            <w:pPr>
+              <w:pStyle w:val="a9"/>
+              <w:numPr>
+                <w:ilvl w:val="0"/>
+                <w:numId w:val="2"/>
+              </w:numPr>
+              <w:rPr>
+                <w:rFonts w:ascii="Century Gothic" w:eastAsia="Times New Roman" w:hAnsi="Century Gothic" w:cs="Arial"/>
+                <w:color w:val="000000"/>
+                <w:sz w:val="20"/>
+                <w:szCs w:val="20"/>
+              </w:rPr>
+            </w:pPr>
+            <w:r>
+              <w:rPr>
+                <w:rFonts w:ascii="Century Gothic" w:eastAsia="Times New Roman" w:hAnsi="Century Gothic" w:cs="Arial"/>
+                <w:color w:val="000000"/>
+                <w:sz w:val="20"/>
+                <w:szCs w:val="20"/>
+              </w:rPr>
+              <w:t>Each element is implemented in the expected data structure.</w:t>
+            </w:r>
+          </w:p>
+        </w:tc>
+        <w:tc>
+          <w:tcPr>
+            <w:tcW w:w="283" w:type="dxa"/>
+            <w:tcBorders>
+              <w:top w:val="nil"/>
+              <w:left w:val="nil"/>
+              <w:bottom w:val="single" w:sz="4" w:space="0" w:color="BFBFBF"/>
+              <w:right w:val="single" w:sz="4" w:space="0" w:color="BFBFBF"/>
+            </w:tcBorders>
+            <w:shd w:val="clear" w:color="000000" w:fill="F2F2F2"/>
+            <w:vAlign w:val="center"/>
+          </w:tcPr>
+          <w:p>
+            <w:pPr>
+              <w:rPr>
+                <w:rFonts w:ascii="Century Gothic" w:eastAsia="Times New Roman" w:hAnsi="Century Gothic" w:cs="Arial"/>
+                <w:color w:val="000000"/>
+                <w:sz w:val="20"/>
+                <w:szCs w:val="20"/>
+              </w:rPr>
+            </w:pPr>
+          </w:p>
+        </w:tc>
+        <w:tc>
+          <w:tcPr>
+            <w:tcW w:w="992" w:type="dxa"/>
+            <w:tcBorders>
+              <w:top w:val="nil"/>
+              <w:left w:val="nil"/>
+              <w:bottom w:val="single" w:sz="4" w:space="0" w:color="BFBFBF"/>
+              <w:right w:val="single" w:sz="4" w:space="0" w:color="BFBFBF"/>
+            </w:tcBorders>
+            <w:shd w:val="clear" w:color="000000" w:fill="EAEEF3"/>
+            <w:vAlign w:val="center"/>
+            <w:hideMark/>
+          </w:tcPr>
+          <w:p>
+            <w:pPr>
+              <w:rPr>
+                <w:rFonts w:ascii="Century Gothic" w:eastAsia="Times New Roman" w:hAnsi="Century Gothic" w:cs="Arial"/>
+                <w:color w:val="000000"/>
+                <w:sz w:val="20"/>
+                <w:szCs w:val="20"/>
+              </w:rPr>
+            </w:pPr>
+            <w:r>
+              <w:rPr>
+                <w:rFonts w:ascii="Century Gothic" w:eastAsia="Times New Roman" w:hAnsi="Century Gothic" w:cs="Arial"/>
+                <w:color w:val="000000"/>
+                <w:sz w:val="20"/>
+                <w:szCs w:val="20"/>
+              </w:rPr>
+              <w:t>Pass</w:t>
+            </w:r>
+          </w:p>
+        </w:tc>
+        <w:tc>
+          <w:tcPr>
+            <w:tcW w:w="2063" w:type="dxa"/>
+            <w:gridSpan w:val="2"/>
+            <w:tcBorders>
+              <w:top w:val="nil"/>
+              <w:left w:val="nil"/>
+              <w:bottom w:val="single" w:sz="4" w:space="0" w:color="BFBFBF"/>
+              <w:right w:val="single" w:sz="4" w:space="0" w:color="BFBFBF"/>
+            </w:tcBorders>
+            <w:shd w:val="clear" w:color="auto" w:fill="auto"/>
+            <w:vAlign w:val="center"/>
+            <w:hideMark/>
+          </w:tcPr>
+          <w:p>
+            <w:pPr>
+              <w:rPr>
+                <w:rFonts w:ascii="Century Gothic" w:eastAsia="Times New Roman" w:hAnsi="Century Gothic" w:cs="Arial"/>
+                <w:color w:val="000000"/>
+                <w:sz w:val="20"/>
+                <w:szCs w:val="20"/>
+              </w:rPr>
+            </w:pPr>
+            <w:r>
+              <w:rPr>
+                <w:rFonts w:ascii="Century Gothic" w:eastAsia="Times New Roman" w:hAnsi="Century Gothic" w:cs="Arial"/>
+                <w:color w:val="000000"/>
+                <w:sz w:val="20"/>
+                <w:szCs w:val="20"/>
+              </w:rPr>
+              <w:t> </w:t>
+            </w:r>
+          </w:p>
+        </w:tc>
+      </w:tr>
+      <w:bookmarkEnd w:id="0"/>
+    </w:tbl>
+    <w:p>
+      <w:pPr>
+        <w:tabs>
+          <w:tab w:val="left" w:pos="5580"/>
+        </w:tabs>
+        <w:rPr>
+          <w:rFonts w:ascii="Century Gothic" w:eastAsia="Times New Roman" w:hAnsi="Century Gothic" w:cs="Arial"/>
+          <w:sz w:val="11"/>
+        </w:rPr>
+      </w:pPr>
+    </w:p>
+    <w:p>
+      <w:pPr>
+        <w:tabs>
+          <w:tab w:val="left" w:pos="5580"/>
+        </w:tabs>
+        <w:rPr>
+          <w:rFonts w:ascii="Century Gothic" w:eastAsia="Times New Roman" w:hAnsi="Century Gothic" w:cs="Arial"/>
+          <w:sz w:val="11"/>
+        </w:rPr>
+      </w:pPr>
+    </w:p>
+    <w:p>
+      <w:pPr>
+        <w:tabs>
+          <w:tab w:val="left" w:pos="5580"/>
+        </w:tabs>
+        <w:rPr>
+          <w:rFonts w:ascii="Century Gothic" w:eastAsia="Times New Roman" w:hAnsi="Century Gothic" w:cs="Arial"/>
+          <w:sz w:val="11"/>
+        </w:rPr>
+      </w:pPr>
+    </w:p>
+    <w:p>
+      <w:pPr>
+        <w:tabs>
+          <w:tab w:val="left" w:pos="5580"/>
+        </w:tabs>
+        <w:rPr>
+          <w:rFonts w:ascii="Century Gothic" w:eastAsia="Times New Roman" w:hAnsi="Century Gothic" w:cs="Arial"/>
+          <w:sz w:val="11"/>
+        </w:rPr>
+      </w:pPr>
+    </w:p>
+    <w:p>
+      <w:pPr>
+        <w:tabs>
+          <w:tab w:val="left" w:pos="5580"/>
+        </w:tabs>
+        <w:rPr>
+          <w:rFonts w:ascii="Century Gothic" w:eastAsia="Times New Roman" w:hAnsi="Century Gothic" w:cs="Arial"/>
+          <w:sz w:val="11"/>
+        </w:rPr>
+      </w:pPr>
+    </w:p>
+    <w:p>
+      <w:pPr>
+        <w:tabs>
+          <w:tab w:val="left" w:pos="5580"/>
+        </w:tabs>
+        <w:rPr>
+          <w:rFonts w:ascii="Century Gothic" w:eastAsia="Times New Roman" w:hAnsi="Century Gothic" w:cs="Arial"/>
+          <w:sz w:val="11"/>
+        </w:rPr>
+      </w:pPr>
+    </w:p>
+    <w:p>
+      <w:pPr>
+        <w:tabs>
+          <w:tab w:val="left" w:pos="5580"/>
+        </w:tabs>
+        <w:rPr>
+          <w:rFonts w:ascii="Century Gothic" w:eastAsia="Times New Roman" w:hAnsi="Century Gothic" w:cs="Arial"/>
+          <w:sz w:val="11"/>
+        </w:rPr>
+      </w:pPr>
+    </w:p>
     <w:sectPr>
-      <w:headerReference w:type="even" r:id="rId6"/>
-      <w:headerReference w:type="default" r:id="rId7"/>
-      <w:footerReference w:type="even" r:id="rId8"/>
-      <w:footerReference w:type="default" r:id="rId9"/>
-      <w:headerReference w:type="first" r:id="rId10"/>
-      <w:footerReference w:type="first" r:id="rId11"/>
+      <w:headerReference w:type="even" r:id="rId7"/>
+      <w:headerReference w:type="default" r:id="rId8"/>
+      <w:footerReference w:type="even" r:id="rId9"/>
+      <w:footerReference w:type="default" r:id="rId10"/>
+      <w:headerReference w:type="first" r:id="rId11"/>
+      <w:footerReference w:type="first" r:id="rId12"/>
       <w:pgSz w:w="15840" w:h="12240" w:orient="landscape"/>
       <w:pgMar w:top="360" w:right="360" w:bottom="360" w:left="486" w:header="720" w:footer="720" w:gutter="0"/>
       <w:cols w:space="720"/>
@@ -5931,6 +8832,243 @@
     </w:pPr>
   </w:p>
 </w:hdr>
+</file>
+
+<file path=word/numbering.xml><?xml version="1.0" encoding="utf-8"?>
+<w:numbering xmlns:wpc="http://schemas.microsoft.com/office/word/2010/wordprocessingCanvas" xmlns:cx="http://schemas.microsoft.com/office/drawing/2014/chartex" xmlns:cx1="http://schemas.microsoft.com/office/drawing/2015/9/8/chartex" xmlns:cx2="http://schemas.microsoft.com/office/drawing/2015/10/21/chartex" xmlns:cx3="http://schemas.microsoft.com/office/drawing/2016/5/9/chartex" xmlns:cx4="http://schemas.microsoft.com/office/drawing/2016/5/10/chartex" xmlns:cx5="http://schemas.microsoft.com/office/drawing/2016/5/11/chartex" xmlns:cx6="http://schemas.microsoft.com/office/drawing/2016/5/12/chartex" xmlns:cx7="http://schemas.microsoft.com/office/drawing/2016/5/13/chartex" xmlns:cx8="http://schemas.microsoft.com/office/drawing/2016/5/14/chartex" xmlns:mc="http://schemas.openxmlformats.org/markup-compatibility/2006" xmlns:aink="http://schemas.microsoft.com/office/drawing/2016/ink" xmlns:am3d="http://schemas.microsoft.com/office/drawing/2017/model3d" xmlns:o="urn:schemas-microsoft-com:office:office" xmlns:oel="http://schemas.microsoft.com/office/2019/extlst" xmlns:r="http://schemas.openxmlformats.org/officeDocument/2006/relationships" xmlns:m="http://schemas.openxmlformats.org/officeDocument/2006/math" xmlns:v="urn:schemas-microsoft-com:vml" xmlns:wp14="http://schemas.microsoft.com/office/word/2010/wordprocessingDrawing" xmlns:wp="http://schemas.openxmlformats.org/drawingml/2006/wordprocessingDrawing" xmlns:w10="urn:schemas-microsoft-com:office:word" xmlns:w="http://schemas.openxmlformats.org/wordprocessingml/2006/main" xmlns:w14="http://schemas.microsoft.com/office/word/2010/wordml" xmlns:w15="http://schemas.microsoft.com/office/word/2012/wordml" xmlns:w16cex="http://schemas.microsoft.com/office/word/2018/wordml/cex" xmlns:w16cid="http://schemas.microsoft.com/office/word/2016/wordml/cid" xmlns:w16="http://schemas.microsoft.com/office/word/2018/wordml" xmlns:w16du="http://schemas.microsoft.com/office/word/2023/wordml/word16du" xmlns:w16sdtdh="http://schemas.microsoft.com/office/word/2020/wordml/sdtdatahash" xmlns:w16se="http://schemas.microsoft.com/office/word/2015/wordml/symex" xmlns:wpg="http://schemas.microsoft.com/office/word/2010/wordprocessingGroup" xmlns:wpi="http://schemas.microsoft.com/office/word/2010/wordprocessingInk" xmlns:wne="http://schemas.microsoft.com/office/word/2006/wordml" xmlns:wps="http://schemas.microsoft.com/office/word/2010/wordprocessingShape" mc:Ignorable="w14 w15 w16se w16cid w16 w16cex w16sdtdh w16du wp14">
+  <w:abstractNum w:abstractNumId="0" w15:restartNumberingAfterBreak="0">
+    <w:nsid w:val="22DC0EAE"/>
+    <w:multiLevelType w:val="hybridMultilevel"/>
+    <w:tmpl w:val="A54A8C64"/>
+    <w:lvl w:ilvl="0" w:tplc="04090001">
+      <w:start w:val="1"/>
+      <w:numFmt w:val="bullet"/>
+      <w:lvlText w:val=""/>
+      <w:lvlJc w:val="left"/>
+      <w:pPr>
+        <w:ind w:left="720" w:hanging="360"/>
+      </w:pPr>
+      <w:rPr>
+        <w:rFonts w:ascii="Symbol" w:hAnsi="Symbol" w:hint="default"/>
+      </w:rPr>
+    </w:lvl>
+    <w:lvl w:ilvl="1" w:tplc="04090003" w:tentative="1">
+      <w:start w:val="1"/>
+      <w:numFmt w:val="bullet"/>
+      <w:lvlText w:val="o"/>
+      <w:lvlJc w:val="left"/>
+      <w:pPr>
+        <w:ind w:left="1440" w:hanging="360"/>
+      </w:pPr>
+      <w:rPr>
+        <w:rFonts w:ascii="Courier New" w:hAnsi="Courier New" w:cs="Courier New" w:hint="default"/>
+      </w:rPr>
+    </w:lvl>
+    <w:lvl w:ilvl="2" w:tplc="04090005" w:tentative="1">
+      <w:start w:val="1"/>
+      <w:numFmt w:val="bullet"/>
+      <w:lvlText w:val=""/>
+      <w:lvlJc w:val="left"/>
+      <w:pPr>
+        <w:ind w:left="2160" w:hanging="360"/>
+      </w:pPr>
+      <w:rPr>
+        <w:rFonts w:ascii="Wingdings" w:hAnsi="Wingdings" w:hint="default"/>
+      </w:rPr>
+    </w:lvl>
+    <w:lvl w:ilvl="3" w:tplc="04090001" w:tentative="1">
+      <w:start w:val="1"/>
+      <w:numFmt w:val="bullet"/>
+      <w:lvlText w:val=""/>
+      <w:lvlJc w:val="left"/>
+      <w:pPr>
+        <w:ind w:left="2880" w:hanging="360"/>
+      </w:pPr>
+      <w:rPr>
+        <w:rFonts w:ascii="Symbol" w:hAnsi="Symbol" w:hint="default"/>
+      </w:rPr>
+    </w:lvl>
+    <w:lvl w:ilvl="4" w:tplc="04090003" w:tentative="1">
+      <w:start w:val="1"/>
+      <w:numFmt w:val="bullet"/>
+      <w:lvlText w:val="o"/>
+      <w:lvlJc w:val="left"/>
+      <w:pPr>
+        <w:ind w:left="3600" w:hanging="360"/>
+      </w:pPr>
+      <w:rPr>
+        <w:rFonts w:ascii="Courier New" w:hAnsi="Courier New" w:cs="Courier New" w:hint="default"/>
+      </w:rPr>
+    </w:lvl>
+    <w:lvl w:ilvl="5" w:tplc="04090005" w:tentative="1">
+      <w:start w:val="1"/>
+      <w:numFmt w:val="bullet"/>
+      <w:lvlText w:val=""/>
+      <w:lvlJc w:val="left"/>
+      <w:pPr>
+        <w:ind w:left="4320" w:hanging="360"/>
+      </w:pPr>
+      <w:rPr>
+        <w:rFonts w:ascii="Wingdings" w:hAnsi="Wingdings" w:hint="default"/>
+      </w:rPr>
+    </w:lvl>
+    <w:lvl w:ilvl="6" w:tplc="04090001" w:tentative="1">
+      <w:start w:val="1"/>
+      <w:numFmt w:val="bullet"/>
+      <w:lvlText w:val=""/>
+      <w:lvlJc w:val="left"/>
+      <w:pPr>
+        <w:ind w:left="5040" w:hanging="360"/>
+      </w:pPr>
+      <w:rPr>
+        <w:rFonts w:ascii="Symbol" w:hAnsi="Symbol" w:hint="default"/>
+      </w:rPr>
+    </w:lvl>
+    <w:lvl w:ilvl="7" w:tplc="04090003" w:tentative="1">
+      <w:start w:val="1"/>
+      <w:numFmt w:val="bullet"/>
+      <w:lvlText w:val="o"/>
+      <w:lvlJc w:val="left"/>
+      <w:pPr>
+        <w:ind w:left="5760" w:hanging="360"/>
+      </w:pPr>
+      <w:rPr>
+        <w:rFonts w:ascii="Courier New" w:hAnsi="Courier New" w:cs="Courier New" w:hint="default"/>
+      </w:rPr>
+    </w:lvl>
+    <w:lvl w:ilvl="8" w:tplc="04090005" w:tentative="1">
+      <w:start w:val="1"/>
+      <w:numFmt w:val="bullet"/>
+      <w:lvlText w:val=""/>
+      <w:lvlJc w:val="left"/>
+      <w:pPr>
+        <w:ind w:left="6480" w:hanging="360"/>
+      </w:pPr>
+      <w:rPr>
+        <w:rFonts w:ascii="Wingdings" w:hAnsi="Wingdings" w:hint="default"/>
+      </w:rPr>
+    </w:lvl>
+  </w:abstractNum>
+  <w:abstractNum w:abstractNumId="1" w15:restartNumberingAfterBreak="0">
+    <w:nsid w:val="62B91233"/>
+    <w:multiLevelType w:val="hybridMultilevel"/>
+    <w:tmpl w:val="A2B4868C"/>
+    <w:lvl w:ilvl="0" w:tplc="04090001">
+      <w:start w:val="1"/>
+      <w:numFmt w:val="bullet"/>
+      <w:lvlText w:val=""/>
+      <w:lvlJc w:val="left"/>
+      <w:pPr>
+        <w:ind w:left="720" w:hanging="360"/>
+      </w:pPr>
+      <w:rPr>
+        <w:rFonts w:ascii="Symbol" w:hAnsi="Symbol" w:hint="default"/>
+      </w:rPr>
+    </w:lvl>
+    <w:lvl w:ilvl="1" w:tplc="04090003" w:tentative="1">
+      <w:start w:val="1"/>
+      <w:numFmt w:val="bullet"/>
+      <w:lvlText w:val="o"/>
+      <w:lvlJc w:val="left"/>
+      <w:pPr>
+        <w:ind w:left="1440" w:hanging="360"/>
+      </w:pPr>
+      <w:rPr>
+        <w:rFonts w:ascii="Courier New" w:hAnsi="Courier New" w:cs="Courier New" w:hint="default"/>
+      </w:rPr>
+    </w:lvl>
+    <w:lvl w:ilvl="2" w:tplc="04090005" w:tentative="1">
+      <w:start w:val="1"/>
+      <w:numFmt w:val="bullet"/>
+      <w:lvlText w:val=""/>
+      <w:lvlJc w:val="left"/>
+      <w:pPr>
+        <w:ind w:left="2160" w:hanging="360"/>
+      </w:pPr>
+      <w:rPr>
+        <w:rFonts w:ascii="Wingdings" w:hAnsi="Wingdings" w:hint="default"/>
+      </w:rPr>
+    </w:lvl>
+    <w:lvl w:ilvl="3" w:tplc="04090001" w:tentative="1">
+      <w:start w:val="1"/>
+      <w:numFmt w:val="bullet"/>
+      <w:lvlText w:val=""/>
+      <w:lvlJc w:val="left"/>
+      <w:pPr>
+        <w:ind w:left="2880" w:hanging="360"/>
+      </w:pPr>
+      <w:rPr>
+        <w:rFonts w:ascii="Symbol" w:hAnsi="Symbol" w:hint="default"/>
+      </w:rPr>
+    </w:lvl>
+    <w:lvl w:ilvl="4" w:tplc="04090003" w:tentative="1">
+      <w:start w:val="1"/>
+      <w:numFmt w:val="bullet"/>
+      <w:lvlText w:val="o"/>
+      <w:lvlJc w:val="left"/>
+      <w:pPr>
+        <w:ind w:left="3600" w:hanging="360"/>
+      </w:pPr>
+      <w:rPr>
+        <w:rFonts w:ascii="Courier New" w:hAnsi="Courier New" w:cs="Courier New" w:hint="default"/>
+      </w:rPr>
+    </w:lvl>
+    <w:lvl w:ilvl="5" w:tplc="04090005" w:tentative="1">
+      <w:start w:val="1"/>
+      <w:numFmt w:val="bullet"/>
+      <w:lvlText w:val=""/>
+      <w:lvlJc w:val="left"/>
+      <w:pPr>
+        <w:ind w:left="4320" w:hanging="360"/>
+      </w:pPr>
+      <w:rPr>
+        <w:rFonts w:ascii="Wingdings" w:hAnsi="Wingdings" w:hint="default"/>
+      </w:rPr>
+    </w:lvl>
+    <w:lvl w:ilvl="6" w:tplc="04090001" w:tentative="1">
+      <w:start w:val="1"/>
+      <w:numFmt w:val="bullet"/>
+      <w:lvlText w:val=""/>
+      <w:lvlJc w:val="left"/>
+      <w:pPr>
+        <w:ind w:left="5040" w:hanging="360"/>
+      </w:pPr>
+      <w:rPr>
+        <w:rFonts w:ascii="Symbol" w:hAnsi="Symbol" w:hint="default"/>
+      </w:rPr>
+    </w:lvl>
+    <w:lvl w:ilvl="7" w:tplc="04090003" w:tentative="1">
+      <w:start w:val="1"/>
+      <w:numFmt w:val="bullet"/>
+      <w:lvlText w:val="o"/>
+      <w:lvlJc w:val="left"/>
+      <w:pPr>
+        <w:ind w:left="5760" w:hanging="360"/>
+      </w:pPr>
+      <w:rPr>
+        <w:rFonts w:ascii="Courier New" w:hAnsi="Courier New" w:cs="Courier New" w:hint="default"/>
+      </w:rPr>
+    </w:lvl>
+    <w:lvl w:ilvl="8" w:tplc="04090005" w:tentative="1">
+      <w:start w:val="1"/>
+      <w:numFmt w:val="bullet"/>
+      <w:lvlText w:val=""/>
+      <w:lvlJc w:val="left"/>
+      <w:pPr>
+        <w:ind w:left="6480" w:hanging="360"/>
+      </w:pPr>
+      <w:rPr>
+        <w:rFonts w:ascii="Wingdings" w:hAnsi="Wingdings" w:hint="default"/>
+      </w:rPr>
+    </w:lvl>
+  </w:abstractNum>
+  <w:num w:numId="1" w16cid:durableId="271057093">
+    <w:abstractNumId w:val="0"/>
+  </w:num>
+  <w:num w:numId="2" w16cid:durableId="1273174573">
+    <w:abstractNumId w:val="1"/>
+  </w:num>
+</w:numbering>
 </file>
 
 <file path=word/styles.xml><?xml version="1.0" encoding="utf-8"?>
@@ -6332,7 +9470,7 @@
   <w:style w:type="paragraph" w:default="1" w:styleId="a">
     <w:name w:val="Normal"/>
     <w:qFormat/>
-    <w:rsid w:val="00B94D14"/>
+    <w:rsid w:val="00263E7E"/>
     <w:pPr>
       <w:spacing w:after="0" w:line="240" w:lineRule="auto"/>
     </w:pPr>
@@ -6931,6 +10069,36 @@
       </w:tblBorders>
     </w:tblPr>
   </w:style>
+  <w:style w:type="paragraph" w:styleId="HTML">
+    <w:name w:val="HTML Preformatted"/>
+    <w:basedOn w:val="a"/>
+    <w:link w:val="HTML0"/>
+    <w:uiPriority w:val="99"/>
+    <w:semiHidden/>
+    <w:unhideWhenUsed/>
+    <w:rsid w:val="003E65DB"/>
+    <w:rPr>
+      <w:rFonts w:ascii="Consolas" w:hAnsi="Consolas"/>
+      <w:sz w:val="20"/>
+      <w:szCs w:val="20"/>
+    </w:rPr>
+  </w:style>
+  <w:style w:type="character" w:customStyle="1" w:styleId="HTML0">
+    <w:name w:val="HTML מעוצב מראש תו"/>
+    <w:basedOn w:val="a0"/>
+    <w:link w:val="HTML"/>
+    <w:uiPriority w:val="99"/>
+    <w:semiHidden/>
+    <w:rsid w:val="003E65DB"/>
+    <w:rPr>
+      <w:rFonts w:ascii="Consolas" w:hAnsi="Consolas"/>
+      <w:kern w:val="0"/>
+      <w:sz w:val="20"/>
+      <w:szCs w:val="20"/>
+      <w:lang w:bidi="ar-SA"/>
+      <w14:ligatures w14:val="none"/>
+    </w:rPr>
+  </w:style>
 </w:styles>
 </file>
 

</xml_diff>